<commit_message>
latest commit including technical development docs
</commit_message>
<xml_diff>
--- a/TP_rapport_groupe_Burakali.docx
+++ b/TP_rapport_groupe_Burakali.docx
@@ -2,6 +2,678 @@
 <file path=word/document.xml><?xml version="1.0" encoding="utf-8"?>
 <w:document xmlns:wpc="http://schemas.microsoft.com/office/word/2010/wordprocessingCanvas" xmlns:cx="http://schemas.microsoft.com/office/drawing/2014/chartex" xmlns:cx1="http://schemas.microsoft.com/office/drawing/2015/9/8/chartex" xmlns:cx2="http://schemas.microsoft.com/office/drawing/2015/10/21/chartex" xmlns:cx3="http://schemas.microsoft.com/office/drawing/2016/5/9/chartex" xmlns:cx4="http://schemas.microsoft.com/office/drawing/2016/5/10/chartex" xmlns:cx5="http://schemas.microsoft.com/office/drawing/2016/5/11/chartex" xmlns:cx6="http://schemas.microsoft.com/office/drawing/2016/5/12/chartex" xmlns:cx7="http://schemas.microsoft.com/office/drawing/2016/5/13/chartex" xmlns:cx8="http://schemas.microsoft.com/office/drawing/2016/5/14/chartex" xmlns:mc="http://schemas.openxmlformats.org/markup-compatibility/2006" xmlns:aink="http://schemas.microsoft.com/office/drawing/2016/ink" xmlns:am3d="http://schemas.microsoft.com/office/drawing/2017/model3d" xmlns:o="urn:schemas-microsoft-com:office:office" xmlns:oel="http://schemas.microsoft.com/office/2019/extlst" xmlns:r="http://schemas.openxmlformats.org/officeDocument/2006/relationships" xmlns:m="http://schemas.openxmlformats.org/officeDocument/2006/math" xmlns:v="urn:schemas-microsoft-com:vml" xmlns:wp14="http://schemas.microsoft.com/office/word/2010/wordprocessingDrawing" xmlns:wp="http://schemas.openxmlformats.org/drawingml/2006/wordprocessingDrawing" xmlns:w10="urn:schemas-microsoft-com:office:word" xmlns:w="http://schemas.openxmlformats.org/wordprocessingml/2006/main" xmlns:w14="http://schemas.microsoft.com/office/word/2010/wordml" xmlns:w15="http://schemas.microsoft.com/office/word/2012/wordml" xmlns:w16cex="http://schemas.microsoft.com/office/word/2018/wordml/cex" xmlns:w16cid="http://schemas.microsoft.com/office/word/2016/wordml/cid" xmlns:w16="http://schemas.microsoft.com/office/word/2018/wordml" xmlns:w16du="http://schemas.microsoft.com/office/word/2023/wordml/word16du" xmlns:w16sdtdh="http://schemas.microsoft.com/office/word/2020/wordml/sdtdatahash" xmlns:w16sdtfl="http://schemas.microsoft.com/office/word/2024/wordml/sdtformatlock" xmlns:w16se="http://schemas.microsoft.com/office/word/2015/wordml/symex" xmlns:wpg="http://schemas.microsoft.com/office/word/2010/wordprocessingGroup" xmlns:wpi="http://schemas.microsoft.com/office/word/2010/wordprocessingInk" xmlns:wne="http://schemas.microsoft.com/office/word/2006/wordml" xmlns:wps="http://schemas.microsoft.com/office/word/2010/wordprocessingShape" mc:Ignorable="w14 w15 w16se w16cid w16 w16cex w16sdtdh w16sdtfl w16du wp14">
   <w:body>
+    <w:sdt>
+      <w:sdtPr>
+        <w:id w:val="-1816487512"/>
+        <w:docPartObj>
+          <w:docPartGallery w:val="Cover Pages"/>
+          <w:docPartUnique/>
+        </w:docPartObj>
+      </w:sdtPr>
+      <w:sdtEndPr>
+        <w:rPr>
+          <w:rFonts w:ascii="Times New Roman" w:hAnsi="Times New Roman" w:cs="Times New Roman"/>
+          <w:b/>
+          <w:bCs/>
+        </w:rPr>
+      </w:sdtEndPr>
+      <w:sdtContent>
+        <w:sdt>
+          <w:sdtPr>
+            <w:id w:val="-2081902041"/>
+            <w:docPartObj>
+              <w:docPartGallery w:val="Cover Pages"/>
+              <w:docPartUnique/>
+            </w:docPartObj>
+          </w:sdtPr>
+          <w:sdtEndPr>
+            <w:rPr>
+              <w:rFonts w:ascii="Times New Roman" w:hAnsi="Times New Roman" w:cs="Times New Roman"/>
+              <w:b/>
+              <w:bCs/>
+            </w:rPr>
+          </w:sdtEndPr>
+          <w:sdtContent>
+            <w:p/>
+            <w:sdt>
+              <w:sdtPr>
+                <w:id w:val="1310973198"/>
+                <w:docPartObj>
+                  <w:docPartGallery w:val="Cover Pages"/>
+                  <w:docPartUnique/>
+                </w:docPartObj>
+              </w:sdtPr>
+              <w:sdtEndPr>
+                <w:rPr>
+                  <w:rFonts w:ascii="Times New Roman" w:hAnsi="Times New Roman" w:cs="Times New Roman"/>
+                  <w:noProof/>
+                </w:rPr>
+              </w:sdtEndPr>
+              <w:sdtContent>
+                <w:p>
+                  <w:pPr>
+                    <w:jc w:val="center"/>
+                  </w:pPr>
+                  <w:r>
+                    <w:rPr>
+                      <w:rFonts w:ascii="Times New Roman" w:hAnsi="Times New Roman" w:cs="Times New Roman"/>
+                      <w:b/>
+                      <w:bCs/>
+                      <w:sz w:val="28"/>
+                      <w:szCs w:val="28"/>
+                    </w:rPr>
+                    <w:t>REPUBLIQUE DEMOCRATIQUE DU CONGO</w:t>
+                  </w:r>
+                </w:p>
+                <w:p>
+                  <w:pPr>
+                    <w:jc w:val="center"/>
+                    <w:rPr>
+                      <w:rFonts w:ascii="Times New Roman" w:hAnsi="Times New Roman" w:cs="Times New Roman"/>
+                      <w:b/>
+                      <w:bCs/>
+                      <w:sz w:val="28"/>
+                      <w:szCs w:val="28"/>
+                    </w:rPr>
+                  </w:pPr>
+                  <w:r>
+                    <w:rPr>
+                      <w:rFonts w:ascii="Times New Roman" w:hAnsi="Times New Roman" w:cs="Times New Roman"/>
+                      <w:b/>
+                      <w:bCs/>
+                      <w:sz w:val="28"/>
+                      <w:szCs w:val="28"/>
+                    </w:rPr>
+                    <w:t>ENSEIGNEMENT SUPERIEUR ET UNIVERSITAIRE</w:t>
+                  </w:r>
+                </w:p>
+                <w:p>
+                  <w:pPr>
+                    <w:jc w:val="center"/>
+                    <w:rPr>
+                      <w:rFonts w:ascii="Times New Roman" w:hAnsi="Times New Roman" w:cs="Times New Roman"/>
+                      <w:b/>
+                      <w:bCs/>
+                      <w:sz w:val="28"/>
+                      <w:szCs w:val="28"/>
+                    </w:rPr>
+                  </w:pPr>
+                  <w:r>
+                    <w:rPr>
+                      <w:rFonts w:ascii="Times New Roman" w:hAnsi="Times New Roman" w:cs="Times New Roman"/>
+                      <w:b/>
+                      <w:bCs/>
+                      <w:sz w:val="28"/>
+                      <w:szCs w:val="28"/>
+                    </w:rPr>
+                    <w:t>INSTITUT SUPERIEUR D’INFORMATIQUE ET DE GESTION</w:t>
+                  </w:r>
+                </w:p>
+                <w:p>
+                  <w:pPr>
+                    <w:spacing w:after="0"/>
+                    <w:jc w:val="center"/>
+                    <w:rPr>
+                      <w:rFonts w:ascii="Times New Roman" w:hAnsi="Times New Roman" w:cs="Times New Roman"/>
+                      <w:sz w:val="28"/>
+                      <w:szCs w:val="28"/>
+                    </w:rPr>
+                  </w:pPr>
+                  <w:r>
+                    <w:rPr>
+                      <w:rFonts w:ascii="Times New Roman" w:hAnsi="Times New Roman" w:cs="Times New Roman"/>
+                      <w:b/>
+                      <w:bCs/>
+                      <w:noProof/>
+                      <w:color w:val="2F5496" w:themeColor="accent1" w:themeShade="BF"/>
+                      <w:sz w:val="28"/>
+                      <w:szCs w:val="28"/>
+                    </w:rPr>
+                    <w:drawing>
+                      <wp:inline distT="0" distB="0" distL="0" distR="0" wp14:anchorId="0966302A" wp14:editId="30527A33">
+                        <wp:extent cx="624840" cy="594360"/>
+                        <wp:effectExtent l="0" t="0" r="3810" b="0"/>
+                        <wp:docPr id="442820035" name="Image 1"/>
+                        <wp:cNvGraphicFramePr>
+                          <a:graphicFrameLocks xmlns:a="http://schemas.openxmlformats.org/drawingml/2006/main" noChangeAspect="1"/>
+                        </wp:cNvGraphicFramePr>
+                        <a:graphic xmlns:a="http://schemas.openxmlformats.org/drawingml/2006/main">
+                          <a:graphicData uri="http://schemas.openxmlformats.org/drawingml/2006/picture">
+                            <pic:pic xmlns:pic="http://schemas.openxmlformats.org/drawingml/2006/picture">
+                              <pic:nvPicPr>
+                                <pic:cNvPr id="1627574824" name="Image 1627574824"/>
+                                <pic:cNvPicPr/>
+                              </pic:nvPicPr>
+                              <pic:blipFill>
+                                <a:blip r:embed="rId7" cstate="print">
+                                  <a:extLst>
+                                    <a:ext uri="{28A0092B-C50C-407E-A947-70E740481C1C}">
+                                      <a14:useLocalDpi xmlns:a14="http://schemas.microsoft.com/office/drawing/2010/main" val="0"/>
+                                    </a:ext>
+                                  </a:extLst>
+                                </a:blip>
+                                <a:stretch>
+                                  <a:fillRect/>
+                                </a:stretch>
+                              </pic:blipFill>
+                              <pic:spPr>
+                                <a:xfrm>
+                                  <a:off x="0" y="0"/>
+                                  <a:ext cx="624840" cy="594360"/>
+                                </a:xfrm>
+                                <a:prstGeom prst="rect">
+                                  <a:avLst/>
+                                </a:prstGeom>
+                              </pic:spPr>
+                            </pic:pic>
+                          </a:graphicData>
+                        </a:graphic>
+                      </wp:inline>
+                    </w:drawing>
+                  </w:r>
+                </w:p>
+                <w:p>
+                  <w:pPr>
+                    <w:spacing w:after="0" w:line="360" w:lineRule="auto"/>
+                    <w:jc w:val="center"/>
+                    <w:rPr>
+                      <w:rFonts w:ascii="Times New Roman" w:hAnsi="Times New Roman" w:cs="Times New Roman"/>
+                      <w:b/>
+                      <w:bCs/>
+                      <w:sz w:val="28"/>
+                      <w:szCs w:val="28"/>
+                    </w:rPr>
+                  </w:pPr>
+                  <w:proofErr w:type="spellStart"/>
+                  <w:r>
+                    <w:rPr>
+                      <w:rFonts w:ascii="Times New Roman" w:hAnsi="Times New Roman" w:cs="Times New Roman"/>
+                      <w:b/>
+                      <w:bCs/>
+                      <w:sz w:val="28"/>
+                      <w:szCs w:val="28"/>
+                    </w:rPr>
+                    <w:t>ISIG</w:t>
+                  </w:r>
+                  <w:proofErr w:type="spellEnd"/>
+                  <w:r>
+                    <w:rPr>
+                      <w:rFonts w:ascii="Times New Roman" w:hAnsi="Times New Roman" w:cs="Times New Roman"/>
+                      <w:b/>
+                      <w:bCs/>
+                      <w:sz w:val="28"/>
+                      <w:szCs w:val="28"/>
+                    </w:rPr>
+                    <w:t>-GOMA</w:t>
+                  </w:r>
+                </w:p>
+                <w:p>
+                  <w:pPr>
+                    <w:spacing w:after="0" w:line="360" w:lineRule="auto"/>
+                    <w:jc w:val="center"/>
+                    <w:rPr>
+                      <w:rFonts w:ascii="Times New Roman" w:hAnsi="Times New Roman" w:cs="Times New Roman"/>
+                      <w:b/>
+                      <w:bCs/>
+                      <w:sz w:val="28"/>
+                      <w:szCs w:val="28"/>
+                    </w:rPr>
+                  </w:pPr>
+                  <w:r>
+                    <w:rPr>
+                      <w:rFonts w:ascii="Times New Roman" w:hAnsi="Times New Roman" w:cs="Times New Roman"/>
+                      <w:b/>
+                      <w:bCs/>
+                      <w:sz w:val="28"/>
+                      <w:szCs w:val="28"/>
+                    </w:rPr>
+                    <w:t>MASTER COMPLEMENTAIRE EN INFORMATIQUE APPLIQUEE A LA GESTION DES ENTREPRISES</w:t>
+                  </w:r>
+                </w:p>
+                <w:p>
+                  <w:pPr>
+                    <w:spacing w:after="0" w:line="360" w:lineRule="auto"/>
+                    <w:jc w:val="center"/>
+                    <w:rPr>
+                      <w:b/>
+                      <w:bCs/>
+                    </w:rPr>
+                  </w:pPr>
+                </w:p>
+                <w:p>
+                  <w:pPr>
+                    <w:spacing w:after="0" w:line="360" w:lineRule="auto"/>
+                    <w:rPr>
+                      <w:b/>
+                      <w:bCs/>
+                    </w:rPr>
+                  </w:pPr>
+                </w:p>
+                <w:p>
+                  <w:pPr>
+                    <w:spacing w:after="0" w:line="360" w:lineRule="auto"/>
+                    <w:rPr>
+                      <w:b/>
+                      <w:bCs/>
+                    </w:rPr>
+                  </w:pPr>
+                </w:p>
+                <w:p>
+                  <w:pPr>
+                    <w:spacing w:after="0" w:line="360" w:lineRule="auto"/>
+                    <w:rPr>
+                      <w:b/>
+                      <w:bCs/>
+                    </w:rPr>
+                  </w:pPr>
+                </w:p>
+                <w:p>
+                  <w:pPr>
+                    <w:pStyle w:val="Paragraphedeliste"/>
+                    <w:pBdr>
+                      <w:top w:val="single" w:sz="4" w:space="1" w:color="auto"/>
+                      <w:left w:val="single" w:sz="4" w:space="4" w:color="auto"/>
+                      <w:bottom w:val="single" w:sz="4" w:space="1" w:color="auto"/>
+                      <w:right w:val="single" w:sz="4" w:space="4" w:color="auto"/>
+                    </w:pBdr>
+                    <w:shd w:val="clear" w:color="auto" w:fill="D0CECE" w:themeFill="background2" w:themeFillShade="E6"/>
+                    <w:spacing w:after="0" w:line="360" w:lineRule="auto"/>
+                    <w:jc w:val="center"/>
+                    <w:rPr>
+                      <w:b/>
+                      <w:bCs/>
+                    </w:rPr>
+                  </w:pPr>
+                  <w:r>
+                    <w:rPr>
+                      <w:rFonts w:ascii="Times New Roman" w:hAnsi="Times New Roman" w:cs="Times New Roman"/>
+                      <w:b/>
+                      <w:bCs/>
+                    </w:rPr>
+                    <w:t xml:space="preserve">Examen-projet : </w:t>
+                  </w:r>
+                  <w:r>
+                    <w:rPr>
+                      <w:rFonts w:ascii="Times New Roman" w:hAnsi="Times New Roman" w:cs="Times New Roman"/>
+                      <w:b/>
+                      <w:bCs/>
+                    </w:rPr>
+                    <w:t>Développement d’une Application Web de Prédiction du Taux de Conversion d’un Site Web à l’aide du Machine Learning</w:t>
+                  </w:r>
+                </w:p>
+                <w:p>
+                  <w:pPr>
+                    <w:spacing w:after="0" w:line="360" w:lineRule="auto"/>
+                    <w:jc w:val="center"/>
+                    <w:rPr>
+                      <w:rFonts w:ascii="Times New Roman" w:hAnsi="Times New Roman" w:cs="Times New Roman"/>
+                      <w:b/>
+                      <w:bCs/>
+                    </w:rPr>
+                  </w:pPr>
+                </w:p>
+                <w:p>
+                  <w:pPr>
+                    <w:spacing w:after="0" w:line="360" w:lineRule="auto"/>
+                    <w:jc w:val="both"/>
+                    <w:rPr>
+                      <w:rFonts w:ascii="Times New Roman" w:hAnsi="Times New Roman" w:cs="Times New Roman"/>
+                      <w:b/>
+                      <w:bCs/>
+                    </w:rPr>
+                  </w:pPr>
+                  <w:r>
+                    <w:rPr>
+                      <w:rFonts w:ascii="Times New Roman" w:hAnsi="Times New Roman" w:cs="Times New Roman"/>
+                      <w:b/>
+                      <w:bCs/>
+                    </w:rPr>
+                    <w:t xml:space="preserve">TRAVAIL PRATIQUE DU COURS </w:t>
+                  </w:r>
+                  <w:r>
+                    <w:rPr>
+                      <w:rFonts w:ascii="Times New Roman" w:hAnsi="Times New Roman" w:cs="Times New Roman"/>
+                      <w:b/>
+                      <w:bCs/>
+                    </w:rPr>
+                    <w:t xml:space="preserve">DE </w:t>
+                  </w:r>
+                  <w:r>
+                    <w:rPr>
+                      <w:rFonts w:ascii="Times New Roman" w:hAnsi="Times New Roman" w:cs="Times New Roman"/>
+                      <w:b/>
+                      <w:bCs/>
+                    </w:rPr>
+                    <w:t>DATA MINING AND MACHINE LEARNING</w:t>
+                  </w:r>
+                </w:p>
+                <w:p>
+                  <w:pPr>
+                    <w:spacing w:after="0" w:line="360" w:lineRule="auto"/>
+                    <w:jc w:val="both"/>
+                    <w:rPr>
+                      <w:rFonts w:ascii="Times New Roman" w:hAnsi="Times New Roman" w:cs="Times New Roman"/>
+                      <w:b/>
+                      <w:bCs/>
+                    </w:rPr>
+                  </w:pPr>
+                </w:p>
+                <w:p>
+                  <w:pPr>
+                    <w:spacing w:after="0" w:line="360" w:lineRule="auto"/>
+                    <w:jc w:val="both"/>
+                    <w:rPr>
+                      <w:rFonts w:ascii="Times New Roman" w:hAnsi="Times New Roman" w:cs="Times New Roman"/>
+                      <w:b/>
+                      <w:bCs/>
+                    </w:rPr>
+                  </w:pPr>
+                  <w:r>
+                    <w:rPr>
+                      <w:rFonts w:ascii="Times New Roman" w:hAnsi="Times New Roman" w:cs="Times New Roman"/>
+                      <w:b/>
+                      <w:bCs/>
+                    </w:rPr>
+                    <w:t xml:space="preserve">Présenté par :  </w:t>
+                  </w:r>
+                </w:p>
+                <w:p>
+                  <w:pPr>
+                    <w:pStyle w:val="Paragraphedeliste"/>
+                    <w:numPr>
+                      <w:ilvl w:val="0"/>
+                      <w:numId w:val="5"/>
+                    </w:numPr>
+                    <w:spacing w:after="0" w:line="360" w:lineRule="auto"/>
+                    <w:jc w:val="both"/>
+                    <w:rPr>
+                      <w:rFonts w:ascii="Times New Roman" w:hAnsi="Times New Roman" w:cs="Times New Roman"/>
+                      <w:b/>
+                      <w:bCs/>
+                    </w:rPr>
+                  </w:pPr>
+                  <w:r>
+                    <w:rPr>
+                      <w:rFonts w:ascii="Times New Roman" w:hAnsi="Times New Roman" w:cs="Times New Roman"/>
+                      <w:b/>
+                      <w:bCs/>
+                    </w:rPr>
+                    <w:t>BURAKALI BAYONGWA Justin</w:t>
+                  </w:r>
+                </w:p>
+                <w:p>
+                  <w:pPr>
+                    <w:pStyle w:val="Paragraphedeliste"/>
+                    <w:numPr>
+                      <w:ilvl w:val="0"/>
+                      <w:numId w:val="5"/>
+                    </w:numPr>
+                    <w:spacing w:after="0" w:line="360" w:lineRule="auto"/>
+                    <w:jc w:val="both"/>
+                    <w:rPr>
+                      <w:rFonts w:ascii="Times New Roman" w:hAnsi="Times New Roman" w:cs="Times New Roman"/>
+                      <w:b/>
+                      <w:bCs/>
+                    </w:rPr>
+                  </w:pPr>
+                  <w:proofErr w:type="spellStart"/>
+                  <w:r>
+                    <w:rPr>
+                      <w:rFonts w:ascii="Times New Roman" w:hAnsi="Times New Roman" w:cs="Times New Roman"/>
+                      <w:b/>
+                      <w:bCs/>
+                    </w:rPr>
+                    <w:t>ZIHALIRWA</w:t>
+                  </w:r>
+                  <w:proofErr w:type="spellEnd"/>
+                  <w:r>
+                    <w:rPr>
+                      <w:rFonts w:ascii="Times New Roman" w:hAnsi="Times New Roman" w:cs="Times New Roman"/>
+                      <w:b/>
+                      <w:bCs/>
+                    </w:rPr>
+                    <w:t xml:space="preserve"> </w:t>
+                  </w:r>
+                  <w:proofErr w:type="spellStart"/>
+                  <w:r>
+                    <w:rPr>
+                      <w:rFonts w:ascii="Times New Roman" w:hAnsi="Times New Roman" w:cs="Times New Roman"/>
+                      <w:b/>
+                      <w:bCs/>
+                    </w:rPr>
+                    <w:t>NSHOMBO</w:t>
+                  </w:r>
+                  <w:proofErr w:type="spellEnd"/>
+                  <w:r>
+                    <w:rPr>
+                      <w:rFonts w:ascii="Times New Roman" w:hAnsi="Times New Roman" w:cs="Times New Roman"/>
+                      <w:b/>
+                      <w:bCs/>
+                    </w:rPr>
+                    <w:t xml:space="preserve"> Alphonse  </w:t>
+                  </w:r>
+                </w:p>
+                <w:p>
+                  <w:pPr>
+                    <w:pStyle w:val="Paragraphedeliste"/>
+                    <w:numPr>
+                      <w:ilvl w:val="0"/>
+                      <w:numId w:val="5"/>
+                    </w:numPr>
+                    <w:spacing w:after="0" w:line="360" w:lineRule="auto"/>
+                    <w:jc w:val="both"/>
+                    <w:rPr>
+                      <w:rFonts w:ascii="Times New Roman" w:hAnsi="Times New Roman" w:cs="Times New Roman"/>
+                      <w:b/>
+                      <w:bCs/>
+                    </w:rPr>
+                  </w:pPr>
+                  <w:r>
+                    <w:rPr>
+                      <w:rFonts w:ascii="Times New Roman" w:hAnsi="Times New Roman" w:cs="Times New Roman"/>
+                      <w:b/>
+                      <w:bCs/>
+                    </w:rPr>
+                    <w:t xml:space="preserve">PAUL </w:t>
+                  </w:r>
+                  <w:proofErr w:type="spellStart"/>
+                  <w:r>
+                    <w:rPr>
+                      <w:rFonts w:ascii="Times New Roman" w:hAnsi="Times New Roman" w:cs="Times New Roman"/>
+                      <w:b/>
+                      <w:bCs/>
+                    </w:rPr>
+                    <w:t>MUPENDA</w:t>
+                  </w:r>
+                  <w:proofErr w:type="spellEnd"/>
+                </w:p>
+                <w:p>
+                  <w:pPr>
+                    <w:pStyle w:val="Paragraphedeliste"/>
+                    <w:numPr>
+                      <w:ilvl w:val="0"/>
+                      <w:numId w:val="5"/>
+                    </w:numPr>
+                    <w:spacing w:after="0" w:line="360" w:lineRule="auto"/>
+                    <w:jc w:val="both"/>
+                    <w:rPr>
+                      <w:rFonts w:ascii="Times New Roman" w:hAnsi="Times New Roman" w:cs="Times New Roman"/>
+                      <w:b/>
+                      <w:bCs/>
+                    </w:rPr>
+                  </w:pPr>
+                  <w:proofErr w:type="spellStart"/>
+                  <w:r>
+                    <w:rPr>
+                      <w:rFonts w:ascii="Times New Roman" w:hAnsi="Times New Roman" w:cs="Times New Roman"/>
+                      <w:b/>
+                      <w:bCs/>
+                    </w:rPr>
+                    <w:t>HABAMUNGU</w:t>
+                  </w:r>
+                  <w:proofErr w:type="spellEnd"/>
+                  <w:r>
+                    <w:rPr>
+                      <w:rFonts w:ascii="Times New Roman" w:hAnsi="Times New Roman" w:cs="Times New Roman"/>
+                      <w:b/>
+                      <w:bCs/>
+                    </w:rPr>
+                    <w:t xml:space="preserve"> </w:t>
+                  </w:r>
+                  <w:proofErr w:type="spellStart"/>
+                  <w:r>
+                    <w:rPr>
+                      <w:rFonts w:ascii="Times New Roman" w:hAnsi="Times New Roman" w:cs="Times New Roman"/>
+                      <w:b/>
+                      <w:bCs/>
+                    </w:rPr>
+                    <w:t>DUNIA</w:t>
+                  </w:r>
+                  <w:proofErr w:type="spellEnd"/>
+                </w:p>
+                <w:p>
+                  <w:pPr>
+                    <w:spacing w:after="0" w:line="360" w:lineRule="auto"/>
+                    <w:jc w:val="both"/>
+                    <w:rPr>
+                      <w:rFonts w:ascii="Times New Roman" w:hAnsi="Times New Roman" w:cs="Times New Roman"/>
+                      <w:b/>
+                      <w:bCs/>
+                    </w:rPr>
+                  </w:pPr>
+                </w:p>
+                <w:p>
+                  <w:pPr>
+                    <w:spacing w:after="0" w:line="360" w:lineRule="auto"/>
+                    <w:jc w:val="both"/>
+                    <w:rPr>
+                      <w:rFonts w:ascii="Times New Roman" w:hAnsi="Times New Roman" w:cs="Times New Roman"/>
+                      <w:b/>
+                      <w:bCs/>
+                    </w:rPr>
+                  </w:pPr>
+                  <w:r>
+                    <w:rPr>
+                      <w:rFonts w:ascii="Times New Roman" w:hAnsi="Times New Roman" w:cs="Times New Roman"/>
+                      <w:b/>
+                      <w:bCs/>
+                    </w:rPr>
+                    <w:t xml:space="preserve">Dispensé par : </w:t>
+                  </w:r>
+                  <w:r>
+                    <w:rPr>
+                      <w:rFonts w:ascii="Times New Roman" w:hAnsi="Times New Roman" w:cs="Times New Roman"/>
+                      <w:b/>
+                      <w:bCs/>
+                    </w:rPr>
+                    <w:t xml:space="preserve">Prof. Dr. Alain </w:t>
+                  </w:r>
+                  <w:proofErr w:type="spellStart"/>
+                  <w:r>
+                    <w:rPr>
+                      <w:rFonts w:ascii="Times New Roman" w:hAnsi="Times New Roman" w:cs="Times New Roman"/>
+                      <w:b/>
+                      <w:bCs/>
+                    </w:rPr>
+                    <w:t>AKWIR</w:t>
+                  </w:r>
+                  <w:proofErr w:type="spellEnd"/>
+                </w:p>
+                <w:p>
+                  <w:pPr>
+                    <w:pStyle w:val="Paragraphedeliste"/>
+                    <w:spacing w:after="0" w:line="360" w:lineRule="auto"/>
+                    <w:jc w:val="both"/>
+                    <w:rPr>
+                      <w:rFonts w:ascii="Times New Roman" w:hAnsi="Times New Roman" w:cs="Times New Roman"/>
+                      <w:b/>
+                      <w:bCs/>
+                    </w:rPr>
+                  </w:pPr>
+                </w:p>
+                <w:p>
+                  <w:pPr>
+                    <w:spacing w:after="0" w:line="360" w:lineRule="auto"/>
+                    <w:jc w:val="both"/>
+                    <w:rPr>
+                      <w:rFonts w:ascii="Times New Roman" w:hAnsi="Times New Roman" w:cs="Times New Roman"/>
+                      <w:b/>
+                      <w:bCs/>
+                    </w:rPr>
+                  </w:pPr>
+                </w:p>
+                <w:p>
+                  <w:pPr>
+                    <w:spacing w:after="0" w:line="360" w:lineRule="auto"/>
+                    <w:jc w:val="both"/>
+                    <w:rPr>
+                      <w:rFonts w:ascii="Times New Roman" w:hAnsi="Times New Roman" w:cs="Times New Roman"/>
+                      <w:b/>
+                      <w:bCs/>
+                    </w:rPr>
+                  </w:pPr>
+                  <w:r>
+                    <w:rPr>
+                      <w:rFonts w:ascii="Times New Roman" w:hAnsi="Times New Roman" w:cs="Times New Roman"/>
+                      <w:b/>
+                      <w:bCs/>
+                    </w:rPr>
+                    <w:t xml:space="preserve">Promotion : M2P </w:t>
+                  </w:r>
+                  <w:proofErr w:type="spellStart"/>
+                  <w:r>
+                    <w:rPr>
+                      <w:rFonts w:ascii="Times New Roman" w:hAnsi="Times New Roman" w:cs="Times New Roman"/>
+                      <w:b/>
+                      <w:bCs/>
+                    </w:rPr>
+                    <w:t>MIAGE-IMS</w:t>
+                  </w:r>
+                  <w:proofErr w:type="spellEnd"/>
+                </w:p>
+                <w:p>
+                  <w:pPr>
+                    <w:spacing w:after="0" w:line="360" w:lineRule="auto"/>
+                    <w:jc w:val="both"/>
+                    <w:rPr>
+                      <w:rFonts w:ascii="Times New Roman" w:hAnsi="Times New Roman" w:cs="Times New Roman"/>
+                      <w:b/>
+                      <w:bCs/>
+                    </w:rPr>
+                  </w:pPr>
+                </w:p>
+                <w:p>
+                  <w:pPr>
+                    <w:spacing w:after="0" w:line="360" w:lineRule="auto"/>
+                    <w:jc w:val="center"/>
+                    <w:rPr>
+                      <w:rFonts w:ascii="Times New Roman" w:hAnsi="Times New Roman" w:cs="Times New Roman"/>
+                      <w:b/>
+                      <w:bCs/>
+                    </w:rPr>
+                  </w:pPr>
+                  <w:r>
+                    <w:rPr>
+                      <w:rFonts w:ascii="Times New Roman" w:hAnsi="Times New Roman" w:cs="Times New Roman"/>
+                      <w:b/>
+                      <w:bCs/>
+                    </w:rPr>
+                    <w:t>Année académique 2024-2025</w:t>
+                  </w:r>
+                  <w:r>
+                    <w:rPr>
+                      <w:rFonts w:ascii="Times New Roman" w:hAnsi="Times New Roman" w:cs="Times New Roman"/>
+                      <w:noProof/>
+                    </w:rPr>
+                    <w:br w:type="page"/>
+                  </w:r>
+                </w:p>
+              </w:sdtContent>
+            </w:sdt>
+          </w:sdtContent>
+        </w:sdt>
+      </w:sdtContent>
+    </w:sdt>
     <w:p>
       <w:pPr>
         <w:pStyle w:val="Paragraphedeliste"/>
@@ -17,13 +689,24 @@
           <w:bCs/>
         </w:rPr>
       </w:pPr>
-      <w:r>
-        <w:rPr>
-          <w:rFonts w:ascii="Times New Roman" w:hAnsi="Times New Roman" w:cs="Times New Roman"/>
-          <w:b/>
-          <w:bCs/>
-        </w:rPr>
-        <w:t>Dataset :</w:t>
+      <w:proofErr w:type="spellStart"/>
+      <w:r>
+        <w:rPr>
+          <w:rFonts w:ascii="Times New Roman" w:hAnsi="Times New Roman" w:cs="Times New Roman"/>
+          <w:b/>
+          <w:bCs/>
+        </w:rPr>
+        <w:lastRenderedPageBreak/>
+        <w:t>Dataset</w:t>
+      </w:r>
+      <w:proofErr w:type="spellEnd"/>
+      <w:r>
+        <w:rPr>
+          <w:rFonts w:ascii="Times New Roman" w:hAnsi="Times New Roman" w:cs="Times New Roman"/>
+          <w:b/>
+          <w:bCs/>
+        </w:rPr>
+        <w:t> :</w:t>
       </w:r>
       <w:r>
         <w:rPr>
@@ -31,7 +714,7 @@
         </w:rPr>
         <w:br/>
       </w:r>
-      <w:hyperlink r:id="rId5" w:tgtFrame="_blank" w:history="1">
+      <w:hyperlink r:id="rId8" w:tgtFrame="_blank" w:history="1">
         <w:r>
           <w:rPr>
             <w:rStyle w:val="Lienhypertexte"/>
@@ -71,8 +754,38 @@
         <w:jc w:val="both"/>
         <w:rPr>
           <w:rFonts w:ascii="Times New Roman" w:hAnsi="Times New Roman" w:cs="Times New Roman"/>
-          <w:b/>
-          <w:bCs/>
+        </w:rPr>
+      </w:pPr>
+      <w:r>
+        <w:rPr>
+          <w:rFonts w:ascii="Times New Roman" w:hAnsi="Times New Roman" w:cs="Times New Roman"/>
+          <w:b/>
+          <w:bCs/>
+        </w:rPr>
+        <w:t xml:space="preserve">            </w:t>
+      </w:r>
+      <w:hyperlink r:id="rId9" w:history="1">
+        <w:r>
+          <w:rPr>
+            <w:rStyle w:val="Lienhypertexte"/>
+            <w:rFonts w:ascii="Times New Roman" w:hAnsi="Times New Roman" w:cs="Times New Roman"/>
+          </w:rPr>
+          <w:t>https://github.com/JustinBB1/Website-Traffic-and-User-Engagement-Metrics.git</w:t>
+        </w:r>
+      </w:hyperlink>
+      <w:r>
+        <w:rPr>
+          <w:rFonts w:ascii="Times New Roman" w:hAnsi="Times New Roman" w:cs="Times New Roman"/>
+        </w:rPr>
+        <w:t xml:space="preserve"> </w:t>
+      </w:r>
+    </w:p>
+    <w:p>
+      <w:pPr>
+        <w:spacing w:after="0" w:line="276" w:lineRule="auto"/>
+        <w:jc w:val="both"/>
+        <w:rPr>
+          <w:rFonts w:ascii="Times New Roman" w:hAnsi="Times New Roman" w:cs="Times New Roman"/>
         </w:rPr>
       </w:pPr>
     </w:p>
@@ -112,13 +825,40 @@
         <w:rPr>
           <w:rFonts w:ascii="Times New Roman" w:hAnsi="Times New Roman" w:cs="Times New Roman"/>
         </w:rPr>
-        <w:t>Créer une application web avec Django qui permet</w:t>
-      </w:r>
-      <w:r>
-        <w:rPr>
-          <w:rFonts w:ascii="Times New Roman" w:hAnsi="Times New Roman" w:cs="Times New Roman"/>
-        </w:rPr>
-        <w:t xml:space="preserve"> de</w:t>
+        <w:t>C</w:t>
+      </w:r>
+      <w:r>
+        <w:rPr>
+          <w:rFonts w:ascii="Times New Roman" w:hAnsi="Times New Roman" w:cs="Times New Roman"/>
+        </w:rPr>
+        <w:t xml:space="preserve">oncevoir une application web développée avec le </w:t>
+      </w:r>
+      <w:proofErr w:type="spellStart"/>
+      <w:r>
+        <w:rPr>
+          <w:rFonts w:ascii="Times New Roman" w:hAnsi="Times New Roman" w:cs="Times New Roman"/>
+        </w:rPr>
+        <w:t>framework</w:t>
+      </w:r>
+      <w:proofErr w:type="spellEnd"/>
+      <w:r>
+        <w:rPr>
+          <w:rFonts w:ascii="Times New Roman" w:hAnsi="Times New Roman" w:cs="Times New Roman"/>
+        </w:rPr>
+        <w:t xml:space="preserve"> Django, intégrant un modèle de Machine Learning, dans le but de</w:t>
+      </w:r>
+      <w:r>
+        <w:rPr>
+          <w:rFonts w:ascii="Times New Roman" w:hAnsi="Times New Roman" w:cs="Times New Roman"/>
+        </w:rPr>
+        <w:t xml:space="preserve">, </w:t>
+      </w:r>
+      <w:proofErr w:type="gramStart"/>
+      <w:r>
+        <w:rPr>
+          <w:rFonts w:ascii="Times New Roman" w:hAnsi="Times New Roman" w:cs="Times New Roman"/>
+        </w:rPr>
+        <w:t>d’</w:t>
       </w:r>
       <w:r>
         <w:rPr>
@@ -126,13 +866,14 @@
         </w:rPr>
         <w:t xml:space="preserve"> :</w:t>
       </w:r>
+      <w:proofErr w:type="gramEnd"/>
     </w:p>
     <w:p>
       <w:pPr>
         <w:pStyle w:val="Paragraphedeliste"/>
         <w:numPr>
           <w:ilvl w:val="0"/>
-          <w:numId w:val="4"/>
+          <w:numId w:val="6"/>
         </w:numPr>
         <w:spacing w:after="0" w:line="276" w:lineRule="auto"/>
         <w:jc w:val="both"/>
@@ -143,24 +884,52 @@
       <w:r>
         <w:rPr>
           <w:rFonts w:ascii="Times New Roman" w:hAnsi="Times New Roman" w:cs="Times New Roman"/>
-          <w:b/>
-          <w:bCs/>
-        </w:rPr>
-        <w:t>Prédire le trafic web</w:t>
-      </w:r>
-      <w:r>
-        <w:rPr>
-          <w:rFonts w:ascii="Times New Roman" w:hAnsi="Times New Roman" w:cs="Times New Roman"/>
-        </w:rPr>
-        <w:t> en fonction de certaines variables (ex : saison, jour, mots-clés, source, etc.)</w:t>
-      </w:r>
+        </w:rPr>
+        <w:t xml:space="preserve">Prédire le taux de conversion d’un site web à partir de ses principales métriques de performance issues du </w:t>
+      </w:r>
+      <w:proofErr w:type="spellStart"/>
+      <w:r>
+        <w:rPr>
+          <w:rFonts w:ascii="Times New Roman" w:hAnsi="Times New Roman" w:cs="Times New Roman"/>
+        </w:rPr>
+        <w:t>dataset</w:t>
+      </w:r>
+      <w:proofErr w:type="spellEnd"/>
+      <w:r>
+        <w:rPr>
+          <w:rFonts w:ascii="Times New Roman" w:hAnsi="Times New Roman" w:cs="Times New Roman"/>
+        </w:rPr>
+        <w:t xml:space="preserve"> </w:t>
+      </w:r>
+      <w:proofErr w:type="spellStart"/>
+      <w:r>
+        <w:rPr>
+          <w:rFonts w:ascii="Times New Roman" w:hAnsi="Times New Roman" w:cs="Times New Roman"/>
+        </w:rPr>
+        <w:t>Website</w:t>
+      </w:r>
+      <w:proofErr w:type="spellEnd"/>
+      <w:r>
+        <w:rPr>
+          <w:rFonts w:ascii="Times New Roman" w:hAnsi="Times New Roman" w:cs="Times New Roman"/>
+        </w:rPr>
+        <w:t xml:space="preserve"> Traffic and User Engagement </w:t>
+      </w:r>
+      <w:proofErr w:type="spellStart"/>
+      <w:r>
+        <w:rPr>
+          <w:rFonts w:ascii="Times New Roman" w:hAnsi="Times New Roman" w:cs="Times New Roman"/>
+        </w:rPr>
+        <w:t>Metrics.</w:t>
+      </w:r>
+      <w:proofErr w:type="spellEnd"/>
     </w:p>
     <w:p>
       <w:pPr>
         <w:pStyle w:val="Paragraphedeliste"/>
         <w:numPr>
           <w:ilvl w:val="0"/>
-          <w:numId w:val="4"/>
+          <w:numId w:val="6"/>
         </w:numPr>
         <w:spacing w:after="0" w:line="276" w:lineRule="auto"/>
         <w:jc w:val="both"/>
@@ -171,16 +940,8 @@
       <w:r>
         <w:rPr>
           <w:rFonts w:ascii="Times New Roman" w:hAnsi="Times New Roman" w:cs="Times New Roman"/>
-          <w:b/>
-          <w:bCs/>
-        </w:rPr>
-        <w:t>Visualiser les tendances</w:t>
-      </w:r>
-      <w:r>
-        <w:rPr>
-          <w:rFonts w:ascii="Times New Roman" w:hAnsi="Times New Roman" w:cs="Times New Roman"/>
-        </w:rPr>
-        <w:t> du trafic</w:t>
+        </w:rPr>
+        <w:t>Analyser l’impact des différentes variables (telles que les pages vues, la durée moyenne des sessions, le taux de rebond, les clics, etc.) sur le comportement des utilisateurs et sur la conversion.</w:t>
       </w:r>
     </w:p>
     <w:p>
@@ -188,7 +949,7 @@
         <w:pStyle w:val="Paragraphedeliste"/>
         <w:numPr>
           <w:ilvl w:val="0"/>
-          <w:numId w:val="4"/>
+          <w:numId w:val="6"/>
         </w:numPr>
         <w:spacing w:after="0" w:line="276" w:lineRule="auto"/>
         <w:jc w:val="both"/>
@@ -199,16 +960,82 @@
       <w:r>
         <w:rPr>
           <w:rFonts w:ascii="Times New Roman" w:hAnsi="Times New Roman" w:cs="Times New Roman"/>
-          <w:b/>
-          <w:bCs/>
-        </w:rPr>
-        <w:t>Recommander des actions</w:t>
-      </w:r>
-      <w:r>
-        <w:rPr>
-          <w:rFonts w:ascii="Times New Roman" w:hAnsi="Times New Roman" w:cs="Times New Roman"/>
-        </w:rPr>
-        <w:t> pour améliorer le trafic (ex : meilleur jour pour publier, mots-clés à cibler, etc.)</w:t>
+        </w:rPr>
+        <w:t>Fournir un outil interactif et accessible permettant d’effectuer des prédictions en temps réel via un formulaire web intuitif.</w:t>
+      </w:r>
+    </w:p>
+    <w:p>
+      <w:pPr>
+        <w:pStyle w:val="Paragraphedeliste"/>
+        <w:numPr>
+          <w:ilvl w:val="0"/>
+          <w:numId w:val="6"/>
+        </w:numPr>
+        <w:spacing w:after="0" w:line="276" w:lineRule="auto"/>
+        <w:jc w:val="both"/>
+        <w:rPr>
+          <w:rFonts w:ascii="Times New Roman" w:hAnsi="Times New Roman" w:cs="Times New Roman"/>
+        </w:rPr>
+      </w:pPr>
+      <w:r>
+        <w:rPr>
+          <w:rFonts w:ascii="Times New Roman" w:hAnsi="Times New Roman" w:cs="Times New Roman"/>
+        </w:rPr>
+        <w:t>E</w:t>
+      </w:r>
+      <w:r>
+        <w:rPr>
+          <w:rFonts w:ascii="Times New Roman" w:hAnsi="Times New Roman" w:cs="Times New Roman"/>
+        </w:rPr>
+        <w:t xml:space="preserve">valuer les performances du modèle (MAE, </w:t>
+      </w:r>
+      <w:proofErr w:type="spellStart"/>
+      <w:r>
+        <w:rPr>
+          <w:rFonts w:ascii="Times New Roman" w:hAnsi="Times New Roman" w:cs="Times New Roman"/>
+        </w:rPr>
+        <w:t>MSE</w:t>
+      </w:r>
+      <w:proofErr w:type="spellEnd"/>
+      <w:r>
+        <w:rPr>
+          <w:rFonts w:ascii="Times New Roman" w:hAnsi="Times New Roman" w:cs="Times New Roman"/>
+        </w:rPr>
+        <w:t xml:space="preserve">, </w:t>
+      </w:r>
+      <w:proofErr w:type="spellStart"/>
+      <w:r>
+        <w:rPr>
+          <w:rFonts w:ascii="Times New Roman" w:hAnsi="Times New Roman" w:cs="Times New Roman"/>
+        </w:rPr>
+        <w:t>RMSE</w:t>
+      </w:r>
+      <w:proofErr w:type="spellEnd"/>
+      <w:r>
+        <w:rPr>
+          <w:rFonts w:ascii="Times New Roman" w:hAnsi="Times New Roman" w:cs="Times New Roman"/>
+        </w:rPr>
+        <w:t>, R²) afin de garantir la fiabilité des prédictions intégrées dans l’application.</w:t>
+      </w:r>
+    </w:p>
+    <w:p>
+      <w:pPr>
+        <w:pStyle w:val="Paragraphedeliste"/>
+        <w:numPr>
+          <w:ilvl w:val="0"/>
+          <w:numId w:val="6"/>
+        </w:numPr>
+        <w:spacing w:after="0" w:line="276" w:lineRule="auto"/>
+        <w:jc w:val="both"/>
+        <w:rPr>
+          <w:rFonts w:ascii="Times New Roman" w:hAnsi="Times New Roman" w:cs="Times New Roman"/>
+        </w:rPr>
+      </w:pPr>
+      <w:r>
+        <w:rPr>
+          <w:rFonts w:ascii="Times New Roman" w:hAnsi="Times New Roman" w:cs="Times New Roman"/>
+        </w:rPr>
+        <w:t>Faciliter la prise de décision pour l’optimisation des performances web en exploitant les résultats générés par le modèle.</w:t>
       </w:r>
     </w:p>
     <w:p>
@@ -255,6 +1082,7 @@
           <w:lang w:val="en-US"/>
         </w:rPr>
       </w:pPr>
+      <w:proofErr w:type="spellStart"/>
       <w:r>
         <w:rPr>
           <w:rFonts w:ascii="Times New Roman" w:hAnsi="Times New Roman" w:cs="Times New Roman"/>
@@ -262,74 +1090,83 @@
           <w:bCs/>
           <w:lang w:val="en-US"/>
         </w:rPr>
-        <w:t>website_traffic_predictor/</w:t>
-      </w:r>
-    </w:p>
-    <w:p>
-      <w:pPr>
-        <w:spacing w:after="0" w:line="276" w:lineRule="auto"/>
-        <w:jc w:val="both"/>
-        <w:rPr>
-          <w:rFonts w:ascii="Times New Roman" w:hAnsi="Times New Roman" w:cs="Times New Roman"/>
+        <w:t>website_traffic_predictor</w:t>
+      </w:r>
+      <w:proofErr w:type="spellEnd"/>
+      <w:r>
+        <w:rPr>
+          <w:rFonts w:ascii="Times New Roman" w:hAnsi="Times New Roman" w:cs="Times New Roman"/>
+          <w:b/>
+          <w:bCs/>
           <w:lang w:val="en-US"/>
         </w:rPr>
-      </w:pPr>
-      <w:r>
+        <w:t>/</w:t>
+      </w:r>
+    </w:p>
+    <w:p>
+      <w:pPr>
+        <w:spacing w:after="0" w:line="276" w:lineRule="auto"/>
+        <w:jc w:val="both"/>
         <w:rPr>
           <w:rFonts w:ascii="Times New Roman" w:hAnsi="Times New Roman" w:cs="Times New Roman"/>
           <w:lang w:val="en-US"/>
         </w:rPr>
-        <w:t>│</w:t>
-      </w:r>
-    </w:p>
-    <w:p>
-      <w:pPr>
-        <w:spacing w:after="0" w:line="276" w:lineRule="auto"/>
-        <w:jc w:val="both"/>
+      </w:pPr>
+      <w:r>
         <w:rPr>
           <w:rFonts w:ascii="Times New Roman" w:hAnsi="Times New Roman" w:cs="Times New Roman"/>
           <w:lang w:val="en-US"/>
         </w:rPr>
-      </w:pPr>
-      <w:r>
+        <w:t>├── manage.py</w:t>
+      </w:r>
+    </w:p>
+    <w:p>
+      <w:pPr>
+        <w:spacing w:after="0" w:line="276" w:lineRule="auto"/>
+        <w:jc w:val="both"/>
         <w:rPr>
           <w:rFonts w:ascii="Times New Roman" w:hAnsi="Times New Roman" w:cs="Times New Roman"/>
           <w:lang w:val="en-US"/>
         </w:rPr>
-        <w:t>├── manage.py</w:t>
-      </w:r>
-    </w:p>
-    <w:p>
-      <w:pPr>
-        <w:spacing w:after="0" w:line="276" w:lineRule="auto"/>
-        <w:jc w:val="both"/>
+      </w:pPr>
+      <w:r>
         <w:rPr>
           <w:rFonts w:ascii="Times New Roman" w:hAnsi="Times New Roman" w:cs="Times New Roman"/>
           <w:lang w:val="en-US"/>
         </w:rPr>
-      </w:pPr>
+        <w:t xml:space="preserve">├── </w:t>
+      </w:r>
+      <w:proofErr w:type="spellStart"/>
       <w:r>
         <w:rPr>
           <w:rFonts w:ascii="Times New Roman" w:hAnsi="Times New Roman" w:cs="Times New Roman"/>
           <w:lang w:val="en-US"/>
         </w:rPr>
-        <w:t>├── website_traffic/</w:t>
-      </w:r>
-    </w:p>
-    <w:p>
-      <w:pPr>
-        <w:spacing w:after="0" w:line="276" w:lineRule="auto"/>
-        <w:jc w:val="both"/>
+        <w:t>website_traffic</w:t>
+      </w:r>
+      <w:proofErr w:type="spellEnd"/>
+      <w:r>
         <w:rPr>
           <w:rFonts w:ascii="Times New Roman" w:hAnsi="Times New Roman" w:cs="Times New Roman"/>
           <w:lang w:val="en-US"/>
         </w:rPr>
-      </w:pPr>
-      <w:r>
+        <w:t>/</w:t>
+      </w:r>
+    </w:p>
+    <w:p>
+      <w:pPr>
+        <w:spacing w:after="0" w:line="276" w:lineRule="auto"/>
+        <w:jc w:val="both"/>
         <w:rPr>
           <w:rFonts w:ascii="Times New Roman" w:hAnsi="Times New Roman" w:cs="Times New Roman"/>
           <w:lang w:val="en-US"/>
         </w:rPr>
+      </w:pPr>
+      <w:r>
+        <w:rPr>
+          <w:rFonts w:ascii="Times New Roman" w:hAnsi="Times New Roman" w:cs="Times New Roman"/>
+          <w:lang w:val="en-US"/>
+        </w:rPr>
         <w:t>│   ├── __init__.py</w:t>
       </w:r>
     </w:p>
@@ -398,24 +1235,23 @@
           <w:rFonts w:ascii="Times New Roman" w:hAnsi="Times New Roman" w:cs="Times New Roman"/>
           <w:lang w:val="en-US"/>
         </w:rPr>
-        <w:t>│</w:t>
-      </w:r>
-    </w:p>
-    <w:p>
-      <w:pPr>
-        <w:spacing w:after="0" w:line="276" w:lineRule="auto"/>
-        <w:jc w:val="both"/>
+        <w:t xml:space="preserve">├── </w:t>
+      </w:r>
+      <w:proofErr w:type="spellStart"/>
+      <w:r>
         <w:rPr>
           <w:rFonts w:ascii="Times New Roman" w:hAnsi="Times New Roman" w:cs="Times New Roman"/>
           <w:lang w:val="en-US"/>
         </w:rPr>
-      </w:pPr>
+        <w:t>traffic_app</w:t>
+      </w:r>
+      <w:proofErr w:type="spellEnd"/>
       <w:r>
         <w:rPr>
           <w:rFonts w:ascii="Times New Roman" w:hAnsi="Times New Roman" w:cs="Times New Roman"/>
           <w:lang w:val="en-US"/>
         </w:rPr>
-        <w:t>├── traffic_app/</w:t>
+        <w:t>/</w:t>
       </w:r>
     </w:p>
     <w:p>
@@ -636,7 +1472,7 @@
           <w:rFonts w:ascii="Times New Roman" w:hAnsi="Times New Roman" w:cs="Times New Roman"/>
           <w:lang w:val="en-US"/>
         </w:rPr>
-        <w:t>│</w:t>
+        <w:t>├── static/</w:t>
       </w:r>
     </w:p>
     <w:p>
@@ -653,24 +1489,23 @@
           <w:rFonts w:ascii="Times New Roman" w:hAnsi="Times New Roman" w:cs="Times New Roman"/>
           <w:lang w:val="en-US"/>
         </w:rPr>
-        <w:t>├── static/</w:t>
-      </w:r>
-    </w:p>
-    <w:p>
-      <w:pPr>
-        <w:spacing w:after="0" w:line="276" w:lineRule="auto"/>
-        <w:jc w:val="both"/>
+        <w:t xml:space="preserve">│   ├── </w:t>
+      </w:r>
+      <w:proofErr w:type="spellStart"/>
+      <w:r>
         <w:rPr>
           <w:rFonts w:ascii="Times New Roman" w:hAnsi="Times New Roman" w:cs="Times New Roman"/>
           <w:lang w:val="en-US"/>
         </w:rPr>
-      </w:pPr>
+        <w:t>css</w:t>
+      </w:r>
+      <w:proofErr w:type="spellEnd"/>
       <w:r>
         <w:rPr>
           <w:rFonts w:ascii="Times New Roman" w:hAnsi="Times New Roman" w:cs="Times New Roman"/>
           <w:lang w:val="en-US"/>
         </w:rPr>
-        <w:t>│   ├── css/</w:t>
+        <w:t>/</w:t>
       </w:r>
     </w:p>
     <w:p>
@@ -687,21 +1522,40 @@
           <w:rFonts w:ascii="Times New Roman" w:hAnsi="Times New Roman" w:cs="Times New Roman"/>
           <w:lang w:val="en-US"/>
         </w:rPr>
-        <w:t>│   ├── js/</w:t>
-      </w:r>
-    </w:p>
-    <w:p>
-      <w:pPr>
-        <w:spacing w:after="0" w:line="276" w:lineRule="auto"/>
-        <w:jc w:val="both"/>
-        <w:rPr>
-          <w:rFonts w:ascii="Times New Roman" w:hAnsi="Times New Roman" w:cs="Times New Roman"/>
-        </w:rPr>
-      </w:pPr>
-      <w:r>
-        <w:rPr>
-          <w:rFonts w:ascii="Times New Roman" w:hAnsi="Times New Roman" w:cs="Times New Roman"/>
-        </w:rPr>
+        <w:t xml:space="preserve">│   ├── </w:t>
+      </w:r>
+      <w:proofErr w:type="spellStart"/>
+      <w:r>
+        <w:rPr>
+          <w:rFonts w:ascii="Times New Roman" w:hAnsi="Times New Roman" w:cs="Times New Roman"/>
+          <w:lang w:val="en-US"/>
+        </w:rPr>
+        <w:t>js</w:t>
+      </w:r>
+      <w:proofErr w:type="spellEnd"/>
+      <w:r>
+        <w:rPr>
+          <w:rFonts w:ascii="Times New Roman" w:hAnsi="Times New Roman" w:cs="Times New Roman"/>
+          <w:lang w:val="en-US"/>
+        </w:rPr>
+        <w:t>/</w:t>
+      </w:r>
+    </w:p>
+    <w:p>
+      <w:pPr>
+        <w:spacing w:after="0" w:line="276" w:lineRule="auto"/>
+        <w:jc w:val="both"/>
+        <w:rPr>
+          <w:rFonts w:ascii="Times New Roman" w:hAnsi="Times New Roman" w:cs="Times New Roman"/>
+          <w:lang w:val="en-US"/>
+        </w:rPr>
+      </w:pPr>
+      <w:r>
+        <w:rPr>
+          <w:rFonts w:ascii="Times New Roman" w:hAnsi="Times New Roman" w:cs="Times New Roman"/>
+          <w:lang w:val="en-US"/>
+        </w:rPr>
+        <w:lastRenderedPageBreak/>
         <w:t>│   └── images/</w:t>
       </w:r>
     </w:p>
@@ -711,26 +1565,13 @@
         <w:jc w:val="both"/>
         <w:rPr>
           <w:rFonts w:ascii="Times New Roman" w:hAnsi="Times New Roman" w:cs="Times New Roman"/>
-        </w:rPr>
-      </w:pPr>
-      <w:r>
-        <w:rPr>
-          <w:rFonts w:ascii="Times New Roman" w:hAnsi="Times New Roman" w:cs="Times New Roman"/>
-        </w:rPr>
-        <w:t>│</w:t>
-      </w:r>
-    </w:p>
-    <w:p>
-      <w:pPr>
-        <w:spacing w:after="0" w:line="276" w:lineRule="auto"/>
-        <w:jc w:val="both"/>
-        <w:rPr>
-          <w:rFonts w:ascii="Times New Roman" w:hAnsi="Times New Roman" w:cs="Times New Roman"/>
-        </w:rPr>
-      </w:pPr>
-      <w:r>
-        <w:rPr>
-          <w:rFonts w:ascii="Times New Roman" w:hAnsi="Times New Roman" w:cs="Times New Roman"/>
+          <w:lang w:val="en-US"/>
+        </w:rPr>
+      </w:pPr>
+      <w:r>
+        <w:rPr>
+          <w:rFonts w:ascii="Times New Roman" w:hAnsi="Times New Roman" w:cs="Times New Roman"/>
+          <w:lang w:val="en-US"/>
         </w:rPr>
         <w:t>├── requirements.txt</w:t>
       </w:r>
@@ -741,11 +1582,13 @@
         <w:jc w:val="both"/>
         <w:rPr>
           <w:rFonts w:ascii="Times New Roman" w:hAnsi="Times New Roman" w:cs="Times New Roman"/>
-        </w:rPr>
-      </w:pPr>
-      <w:r>
-        <w:rPr>
-          <w:rFonts w:ascii="Times New Roman" w:hAnsi="Times New Roman" w:cs="Times New Roman"/>
+          <w:lang w:val="en-US"/>
+        </w:rPr>
+      </w:pPr>
+      <w:r>
+        <w:rPr>
+          <w:rFonts w:ascii="Times New Roman" w:hAnsi="Times New Roman" w:cs="Times New Roman"/>
+          <w:lang w:val="en-US"/>
         </w:rPr>
         <w:t>└── README.md</w:t>
       </w:r>
@@ -756,6 +1599,27 @@
         <w:jc w:val="both"/>
         <w:rPr>
           <w:rFonts w:ascii="Times New Roman" w:hAnsi="Times New Roman" w:cs="Times New Roman"/>
+          <w:lang w:val="en-US"/>
+        </w:rPr>
+      </w:pPr>
+    </w:p>
+    <w:p>
+      <w:pPr>
+        <w:spacing w:after="0" w:line="276" w:lineRule="auto"/>
+        <w:jc w:val="both"/>
+        <w:rPr>
+          <w:rFonts w:ascii="Times New Roman" w:hAnsi="Times New Roman" w:cs="Times New Roman"/>
+          <w:lang w:val="en-US"/>
+        </w:rPr>
+      </w:pPr>
+    </w:p>
+    <w:p>
+      <w:pPr>
+        <w:spacing w:after="0" w:line="276" w:lineRule="auto"/>
+        <w:jc w:val="both"/>
+        <w:rPr>
+          <w:rFonts w:ascii="Times New Roman" w:hAnsi="Times New Roman" w:cs="Times New Roman"/>
+          <w:lang w:val="en-US"/>
         </w:rPr>
       </w:pPr>
     </w:p>
@@ -778,7 +1642,6 @@
           <w:b/>
           <w:bCs/>
         </w:rPr>
-        <w:lastRenderedPageBreak/>
         <w:t>Test de lancement du serveur</w:t>
       </w:r>
       <w:r>
@@ -790,34 +1653,68 @@
     </w:p>
     <w:p>
       <w:pPr>
-        <w:spacing w:after="0" w:line="276" w:lineRule="auto"/>
-        <w:jc w:val="both"/>
-        <w:rPr>
-          <w:rFonts w:ascii="Times New Roman" w:hAnsi="Times New Roman" w:cs="Times New Roman"/>
-        </w:rPr>
-      </w:pPr>
-      <w:r>
-        <w:rPr>
-          <w:rFonts w:ascii="Times New Roman" w:hAnsi="Times New Roman" w:cs="Times New Roman"/>
-        </w:rPr>
-        <w:t>python manage.py runserver</w:t>
-      </w:r>
-    </w:p>
-    <w:p>
-      <w:pPr>
-        <w:spacing w:after="0" w:line="276" w:lineRule="auto"/>
-        <w:jc w:val="both"/>
-        <w:rPr>
-          <w:rFonts w:ascii="Times New Roman" w:hAnsi="Times New Roman" w:cs="Times New Roman"/>
-        </w:rPr>
-      </w:pPr>
-      <w:r>
-        <w:rPr>
-          <w:rFonts w:ascii="Times New Roman" w:hAnsi="Times New Roman" w:cs="Times New Roman"/>
-        </w:rPr>
-        <w:t xml:space="preserve">ouvrir l’adresse </w:t>
-      </w:r>
-      <w:hyperlink r:id="rId6" w:history="1">
+        <w:pStyle w:val="Paragraphedeliste"/>
+        <w:spacing w:after="0" w:line="276" w:lineRule="auto"/>
+        <w:jc w:val="both"/>
+        <w:rPr>
+          <w:rFonts w:ascii="Times New Roman" w:hAnsi="Times New Roman" w:cs="Times New Roman"/>
+        </w:rPr>
+      </w:pPr>
+    </w:p>
+    <w:p>
+      <w:pPr>
+        <w:spacing w:after="0" w:line="276" w:lineRule="auto"/>
+        <w:jc w:val="both"/>
+        <w:rPr>
+          <w:rFonts w:ascii="Times New Roman" w:hAnsi="Times New Roman" w:cs="Times New Roman"/>
+        </w:rPr>
+      </w:pPr>
+      <w:proofErr w:type="gramStart"/>
+      <w:r>
+        <w:rPr>
+          <w:rFonts w:ascii="Times New Roman" w:hAnsi="Times New Roman" w:cs="Times New Roman"/>
+        </w:rPr>
+        <w:t>python</w:t>
+      </w:r>
+      <w:proofErr w:type="gramEnd"/>
+      <w:r>
+        <w:rPr>
+          <w:rFonts w:ascii="Times New Roman" w:hAnsi="Times New Roman" w:cs="Times New Roman"/>
+        </w:rPr>
+        <w:t xml:space="preserve"> manage.py </w:t>
+      </w:r>
+      <w:proofErr w:type="spellStart"/>
+      <w:r>
+        <w:rPr>
+          <w:rFonts w:ascii="Times New Roman" w:hAnsi="Times New Roman" w:cs="Times New Roman"/>
+        </w:rPr>
+        <w:t>runserver</w:t>
+      </w:r>
+      <w:proofErr w:type="spellEnd"/>
+    </w:p>
+    <w:p>
+      <w:pPr>
+        <w:spacing w:after="0" w:line="276" w:lineRule="auto"/>
+        <w:jc w:val="both"/>
+        <w:rPr>
+          <w:rFonts w:ascii="Times New Roman" w:hAnsi="Times New Roman" w:cs="Times New Roman"/>
+        </w:rPr>
+      </w:pPr>
+      <w:proofErr w:type="gramStart"/>
+      <w:r>
+        <w:rPr>
+          <w:rFonts w:ascii="Times New Roman" w:hAnsi="Times New Roman" w:cs="Times New Roman"/>
+        </w:rPr>
+        <w:t>ouvrir</w:t>
+      </w:r>
+      <w:proofErr w:type="gramEnd"/>
+      <w:r>
+        <w:rPr>
+          <w:rFonts w:ascii="Times New Roman" w:hAnsi="Times New Roman" w:cs="Times New Roman"/>
+        </w:rPr>
+        <w:t xml:space="preserve"> l’adresse </w:t>
+      </w:r>
+      <w:hyperlink r:id="rId10" w:history="1">
         <w:r>
           <w:rPr>
             <w:rStyle w:val="Lienhypertexte"/>
@@ -846,9 +1743,9 @@
           <w:noProof/>
         </w:rPr>
         <w:drawing>
-          <wp:inline distT="0" distB="0" distL="0" distR="0" wp14:anchorId="4F78E96E" wp14:editId="3B67763D">
-            <wp:extent cx="5928360" cy="906780"/>
-            <wp:effectExtent l="0" t="0" r="0" b="7620"/>
+          <wp:inline distT="0" distB="0" distL="0" distR="0" wp14:anchorId="4F78E96E" wp14:editId="7938C67D">
+            <wp:extent cx="5928360" cy="1257300"/>
+            <wp:effectExtent l="0" t="0" r="0" b="0"/>
             <wp:docPr id="1016191312" name="Image 1"/>
             <wp:cNvGraphicFramePr>
               <a:graphicFrameLocks xmlns:a="http://schemas.openxmlformats.org/drawingml/2006/main" noChangeAspect="1"/>
@@ -861,7 +1758,7 @@
                     <pic:cNvPicPr/>
                   </pic:nvPicPr>
                   <pic:blipFill rotWithShape="1">
-                    <a:blip r:embed="rId7"/>
+                    <a:blip r:embed="rId11"/>
                     <a:srcRect t="6822" b="71770"/>
                     <a:stretch>
                       <a:fillRect/>
@@ -870,7 +1767,7 @@
                   <pic:spPr bwMode="auto">
                     <a:xfrm>
                       <a:off x="0" y="0"/>
-                      <a:ext cx="5928360" cy="906780"/>
+                      <a:ext cx="5928360" cy="1257300"/>
                     </a:xfrm>
                     <a:prstGeom prst="rect">
                       <a:avLst/>
@@ -893,6 +1790,258 @@
     </w:p>
     <w:p>
       <w:pPr>
+        <w:spacing w:after="0" w:line="276" w:lineRule="auto"/>
+        <w:jc w:val="both"/>
+        <w:rPr>
+          <w:rFonts w:ascii="Times New Roman" w:hAnsi="Times New Roman" w:cs="Times New Roman"/>
+        </w:rPr>
+      </w:pPr>
+    </w:p>
+    <w:p>
+      <w:pPr>
+        <w:spacing w:after="0" w:line="276" w:lineRule="auto"/>
+        <w:jc w:val="both"/>
+        <w:rPr>
+          <w:rFonts w:ascii="Times New Roman" w:hAnsi="Times New Roman" w:cs="Times New Roman"/>
+        </w:rPr>
+      </w:pPr>
+    </w:p>
+    <w:p>
+      <w:pPr>
+        <w:spacing w:after="0" w:line="276" w:lineRule="auto"/>
+        <w:jc w:val="both"/>
+        <w:rPr>
+          <w:rFonts w:ascii="Times New Roman" w:hAnsi="Times New Roman" w:cs="Times New Roman"/>
+        </w:rPr>
+      </w:pPr>
+    </w:p>
+    <w:p>
+      <w:pPr>
+        <w:spacing w:after="0" w:line="276" w:lineRule="auto"/>
+        <w:jc w:val="both"/>
+        <w:rPr>
+          <w:rFonts w:ascii="Times New Roman" w:hAnsi="Times New Roman" w:cs="Times New Roman"/>
+        </w:rPr>
+      </w:pPr>
+    </w:p>
+    <w:p>
+      <w:pPr>
+        <w:spacing w:after="0" w:line="276" w:lineRule="auto"/>
+        <w:jc w:val="both"/>
+        <w:rPr>
+          <w:rFonts w:ascii="Times New Roman" w:hAnsi="Times New Roman" w:cs="Times New Roman"/>
+        </w:rPr>
+      </w:pPr>
+    </w:p>
+    <w:p>
+      <w:pPr>
+        <w:spacing w:after="0" w:line="276" w:lineRule="auto"/>
+        <w:jc w:val="both"/>
+        <w:rPr>
+          <w:rFonts w:ascii="Times New Roman" w:hAnsi="Times New Roman" w:cs="Times New Roman"/>
+        </w:rPr>
+      </w:pPr>
+    </w:p>
+    <w:p>
+      <w:pPr>
+        <w:spacing w:after="0" w:line="276" w:lineRule="auto"/>
+        <w:jc w:val="both"/>
+        <w:rPr>
+          <w:rFonts w:ascii="Times New Roman" w:hAnsi="Times New Roman" w:cs="Times New Roman"/>
+        </w:rPr>
+      </w:pPr>
+    </w:p>
+    <w:p>
+      <w:pPr>
+        <w:spacing w:after="0" w:line="276" w:lineRule="auto"/>
+        <w:jc w:val="both"/>
+        <w:rPr>
+          <w:rFonts w:ascii="Times New Roman" w:hAnsi="Times New Roman" w:cs="Times New Roman"/>
+        </w:rPr>
+      </w:pPr>
+    </w:p>
+    <w:p>
+      <w:pPr>
+        <w:spacing w:after="0" w:line="276" w:lineRule="auto"/>
+        <w:jc w:val="both"/>
+        <w:rPr>
+          <w:rFonts w:ascii="Times New Roman" w:hAnsi="Times New Roman" w:cs="Times New Roman"/>
+        </w:rPr>
+      </w:pPr>
+    </w:p>
+    <w:p>
+      <w:pPr>
+        <w:spacing w:after="0" w:line="276" w:lineRule="auto"/>
+        <w:jc w:val="both"/>
+        <w:rPr>
+          <w:rFonts w:ascii="Times New Roman" w:hAnsi="Times New Roman" w:cs="Times New Roman"/>
+        </w:rPr>
+      </w:pPr>
+    </w:p>
+    <w:p>
+      <w:pPr>
+        <w:spacing w:after="0" w:line="276" w:lineRule="auto"/>
+        <w:jc w:val="both"/>
+        <w:rPr>
+          <w:rFonts w:ascii="Times New Roman" w:hAnsi="Times New Roman" w:cs="Times New Roman"/>
+        </w:rPr>
+      </w:pPr>
+    </w:p>
+    <w:p>
+      <w:pPr>
+        <w:spacing w:after="0" w:line="276" w:lineRule="auto"/>
+        <w:jc w:val="both"/>
+        <w:rPr>
+          <w:rFonts w:ascii="Times New Roman" w:hAnsi="Times New Roman" w:cs="Times New Roman"/>
+        </w:rPr>
+      </w:pPr>
+    </w:p>
+    <w:p>
+      <w:pPr>
+        <w:spacing w:after="0" w:line="276" w:lineRule="auto"/>
+        <w:jc w:val="both"/>
+        <w:rPr>
+          <w:rFonts w:ascii="Times New Roman" w:hAnsi="Times New Roman" w:cs="Times New Roman"/>
+        </w:rPr>
+      </w:pPr>
+    </w:p>
+    <w:p>
+      <w:pPr>
+        <w:spacing w:after="0" w:line="276" w:lineRule="auto"/>
+        <w:jc w:val="both"/>
+        <w:rPr>
+          <w:rFonts w:ascii="Times New Roman" w:hAnsi="Times New Roman" w:cs="Times New Roman"/>
+        </w:rPr>
+      </w:pPr>
+    </w:p>
+    <w:p>
+      <w:pPr>
+        <w:spacing w:after="0" w:line="276" w:lineRule="auto"/>
+        <w:jc w:val="both"/>
+        <w:rPr>
+          <w:rFonts w:ascii="Times New Roman" w:hAnsi="Times New Roman" w:cs="Times New Roman"/>
+        </w:rPr>
+      </w:pPr>
+    </w:p>
+    <w:p>
+      <w:pPr>
+        <w:spacing w:after="0" w:line="276" w:lineRule="auto"/>
+        <w:jc w:val="both"/>
+        <w:rPr>
+          <w:rFonts w:ascii="Times New Roman" w:hAnsi="Times New Roman" w:cs="Times New Roman"/>
+        </w:rPr>
+      </w:pPr>
+    </w:p>
+    <w:p>
+      <w:pPr>
+        <w:spacing w:after="0" w:line="276" w:lineRule="auto"/>
+        <w:jc w:val="both"/>
+        <w:rPr>
+          <w:rFonts w:ascii="Times New Roman" w:hAnsi="Times New Roman" w:cs="Times New Roman"/>
+        </w:rPr>
+      </w:pPr>
+    </w:p>
+    <w:p>
+      <w:pPr>
+        <w:spacing w:after="0" w:line="276" w:lineRule="auto"/>
+        <w:jc w:val="both"/>
+        <w:rPr>
+          <w:rFonts w:ascii="Times New Roman" w:hAnsi="Times New Roman" w:cs="Times New Roman"/>
+        </w:rPr>
+      </w:pPr>
+    </w:p>
+    <w:p>
+      <w:pPr>
+        <w:spacing w:after="0" w:line="276" w:lineRule="auto"/>
+        <w:jc w:val="both"/>
+        <w:rPr>
+          <w:rFonts w:ascii="Times New Roman" w:hAnsi="Times New Roman" w:cs="Times New Roman"/>
+        </w:rPr>
+      </w:pPr>
+    </w:p>
+    <w:p>
+      <w:pPr>
+        <w:spacing w:after="0" w:line="276" w:lineRule="auto"/>
+        <w:jc w:val="both"/>
+        <w:rPr>
+          <w:rFonts w:ascii="Times New Roman" w:hAnsi="Times New Roman" w:cs="Times New Roman"/>
+        </w:rPr>
+      </w:pPr>
+    </w:p>
+    <w:p>
+      <w:pPr>
+        <w:spacing w:after="0" w:line="276" w:lineRule="auto"/>
+        <w:jc w:val="both"/>
+        <w:rPr>
+          <w:rFonts w:ascii="Times New Roman" w:hAnsi="Times New Roman" w:cs="Times New Roman"/>
+        </w:rPr>
+      </w:pPr>
+    </w:p>
+    <w:p>
+      <w:pPr>
+        <w:spacing w:after="0" w:line="276" w:lineRule="auto"/>
+        <w:jc w:val="both"/>
+        <w:rPr>
+          <w:rFonts w:ascii="Times New Roman" w:hAnsi="Times New Roman" w:cs="Times New Roman"/>
+        </w:rPr>
+      </w:pPr>
+    </w:p>
+    <w:p>
+      <w:pPr>
+        <w:spacing w:after="0" w:line="276" w:lineRule="auto"/>
+        <w:jc w:val="both"/>
+        <w:rPr>
+          <w:rFonts w:ascii="Times New Roman" w:hAnsi="Times New Roman" w:cs="Times New Roman"/>
+        </w:rPr>
+      </w:pPr>
+    </w:p>
+    <w:p>
+      <w:pPr>
+        <w:spacing w:after="0" w:line="276" w:lineRule="auto"/>
+        <w:jc w:val="both"/>
+        <w:rPr>
+          <w:rFonts w:ascii="Times New Roman" w:hAnsi="Times New Roman" w:cs="Times New Roman"/>
+        </w:rPr>
+      </w:pPr>
+    </w:p>
+    <w:p>
+      <w:pPr>
+        <w:spacing w:after="0" w:line="276" w:lineRule="auto"/>
+        <w:jc w:val="both"/>
+        <w:rPr>
+          <w:rFonts w:ascii="Times New Roman" w:hAnsi="Times New Roman" w:cs="Times New Roman"/>
+        </w:rPr>
+      </w:pPr>
+    </w:p>
+    <w:p>
+      <w:pPr>
+        <w:spacing w:after="0" w:line="276" w:lineRule="auto"/>
+        <w:jc w:val="both"/>
+        <w:rPr>
+          <w:rFonts w:ascii="Times New Roman" w:hAnsi="Times New Roman" w:cs="Times New Roman"/>
+        </w:rPr>
+      </w:pPr>
+    </w:p>
+    <w:p>
+      <w:pPr>
+        <w:spacing w:after="0" w:line="276" w:lineRule="auto"/>
+        <w:jc w:val="both"/>
+        <w:rPr>
+          <w:rFonts w:ascii="Times New Roman" w:hAnsi="Times New Roman" w:cs="Times New Roman"/>
+        </w:rPr>
+      </w:pPr>
+    </w:p>
+    <w:p>
+      <w:pPr>
+        <w:spacing w:after="0" w:line="276" w:lineRule="auto"/>
+        <w:jc w:val="both"/>
+        <w:rPr>
+          <w:rFonts w:ascii="Times New Roman" w:hAnsi="Times New Roman" w:cs="Times New Roman"/>
+        </w:rPr>
+      </w:pPr>
+    </w:p>
+    <w:p>
+      <w:pPr>
         <w:pStyle w:val="Paragraphedeliste"/>
         <w:numPr>
           <w:ilvl w:val="0"/>
@@ -907,8 +2056,16 @@
       <w:r>
         <w:rPr>
           <w:rFonts w:ascii="Times New Roman" w:hAnsi="Times New Roman" w:cs="Times New Roman"/>
-        </w:rPr>
-        <w:t>Exploration des données explore_data.py :</w:t>
+          <w:b/>
+          <w:bCs/>
+        </w:rPr>
+        <w:t>Exploration des données explore_data.py</w:t>
+      </w:r>
+      <w:r>
+        <w:rPr>
+          <w:rFonts w:ascii="Times New Roman" w:hAnsi="Times New Roman" w:cs="Times New Roman"/>
+        </w:rPr>
+        <w:t> :</w:t>
       </w:r>
     </w:p>
     <w:p>
@@ -939,7 +2096,7 @@
                     <pic:cNvPicPr/>
                   </pic:nvPicPr>
                   <pic:blipFill rotWithShape="1">
-                    <a:blip r:embed="rId8"/>
+                    <a:blip r:embed="rId12"/>
                     <a:srcRect b="6607"/>
                     <a:stretch>
                       <a:fillRect/>
@@ -988,7 +2145,7 @@
                     <pic:cNvPicPr/>
                   </pic:nvPicPr>
                   <pic:blipFill rotWithShape="1">
-                    <a:blip r:embed="rId9"/>
+                    <a:blip r:embed="rId13"/>
                     <a:srcRect b="6607"/>
                     <a:stretch>
                       <a:fillRect/>
@@ -1037,7 +2194,7 @@
                     <pic:cNvPicPr/>
                   </pic:nvPicPr>
                   <pic:blipFill rotWithShape="1">
-                    <a:blip r:embed="rId10"/>
+                    <a:blip r:embed="rId14"/>
                     <a:srcRect b="72711"/>
                     <a:stretch>
                       <a:fillRect/>
@@ -1069,6 +2226,78 @@
     </w:p>
     <w:p>
       <w:pPr>
+        <w:spacing w:after="0" w:line="276" w:lineRule="auto"/>
+        <w:jc w:val="both"/>
+        <w:rPr>
+          <w:rFonts w:ascii="Times New Roman" w:hAnsi="Times New Roman" w:cs="Times New Roman"/>
+        </w:rPr>
+      </w:pPr>
+    </w:p>
+    <w:p>
+      <w:pPr>
+        <w:spacing w:after="0" w:line="276" w:lineRule="auto"/>
+        <w:jc w:val="both"/>
+        <w:rPr>
+          <w:rFonts w:ascii="Times New Roman" w:hAnsi="Times New Roman" w:cs="Times New Roman"/>
+        </w:rPr>
+      </w:pPr>
+    </w:p>
+    <w:p>
+      <w:pPr>
+        <w:spacing w:after="0" w:line="276" w:lineRule="auto"/>
+        <w:jc w:val="both"/>
+        <w:rPr>
+          <w:rFonts w:ascii="Times New Roman" w:hAnsi="Times New Roman" w:cs="Times New Roman"/>
+        </w:rPr>
+      </w:pPr>
+    </w:p>
+    <w:p>
+      <w:pPr>
+        <w:spacing w:after="0" w:line="276" w:lineRule="auto"/>
+        <w:jc w:val="both"/>
+        <w:rPr>
+          <w:rFonts w:ascii="Times New Roman" w:hAnsi="Times New Roman" w:cs="Times New Roman"/>
+        </w:rPr>
+      </w:pPr>
+    </w:p>
+    <w:p>
+      <w:pPr>
+        <w:spacing w:after="0" w:line="276" w:lineRule="auto"/>
+        <w:jc w:val="both"/>
+        <w:rPr>
+          <w:rFonts w:ascii="Times New Roman" w:hAnsi="Times New Roman" w:cs="Times New Roman"/>
+        </w:rPr>
+      </w:pPr>
+    </w:p>
+    <w:p>
+      <w:pPr>
+        <w:spacing w:after="0" w:line="276" w:lineRule="auto"/>
+        <w:jc w:val="both"/>
+        <w:rPr>
+          <w:rFonts w:ascii="Times New Roman" w:hAnsi="Times New Roman" w:cs="Times New Roman"/>
+        </w:rPr>
+      </w:pPr>
+    </w:p>
+    <w:p>
+      <w:pPr>
+        <w:spacing w:after="0" w:line="276" w:lineRule="auto"/>
+        <w:jc w:val="both"/>
+        <w:rPr>
+          <w:rFonts w:ascii="Times New Roman" w:hAnsi="Times New Roman" w:cs="Times New Roman"/>
+        </w:rPr>
+      </w:pPr>
+    </w:p>
+    <w:p>
+      <w:pPr>
+        <w:spacing w:after="0" w:line="276" w:lineRule="auto"/>
+        <w:jc w:val="both"/>
+        <w:rPr>
+          <w:rFonts w:ascii="Times New Roman" w:hAnsi="Times New Roman" w:cs="Times New Roman"/>
+        </w:rPr>
+      </w:pPr>
+    </w:p>
+    <w:p>
+      <w:pPr>
         <w:pStyle w:val="Paragraphedeliste"/>
         <w:numPr>
           <w:ilvl w:val="0"/>
@@ -1083,27 +2312,10 @@
       <w:r>
         <w:rPr>
           <w:rFonts w:ascii="Times New Roman" w:hAnsi="Times New Roman" w:cs="Times New Roman"/>
-        </w:rPr>
-        <w:lastRenderedPageBreak/>
-        <w:t xml:space="preserve">Entrainement : </w:t>
-      </w:r>
-      <w:r>
-        <w:rPr>
-          <w:rFonts w:ascii="Times New Roman" w:hAnsi="Times New Roman" w:cs="Times New Roman"/>
-        </w:rPr>
-        <w:t xml:space="preserve">Exécuter </w:t>
-      </w:r>
-      <w:r>
-        <w:rPr>
-          <w:rFonts w:ascii="Times New Roman" w:hAnsi="Times New Roman" w:cs="Times New Roman"/>
-        </w:rPr>
-        <w:t>‘</w:t>
-      </w:r>
-      <w:r>
-        <w:rPr>
-          <w:rFonts w:ascii="Times New Roman" w:hAnsi="Times New Roman" w:cs="Times New Roman"/>
-        </w:rPr>
-        <w:t>train_model.py'</w:t>
+          <w:b/>
+          <w:bCs/>
+        </w:rPr>
+        <w:t>Entrainement : Exécuter ‘train_model.py'</w:t>
       </w:r>
       <w:r>
         <w:rPr>
@@ -1140,7 +2352,7 @@
                     <pic:cNvPicPr/>
                   </pic:nvPicPr>
                   <pic:blipFill rotWithShape="1">
-                    <a:blip r:embed="rId11"/>
+                    <a:blip r:embed="rId15"/>
                     <a:srcRect b="6371"/>
                     <a:stretch>
                       <a:fillRect/>
@@ -1189,7 +2401,7 @@
                     <pic:cNvPicPr/>
                   </pic:nvPicPr>
                   <pic:blipFill rotWithShape="1">
-                    <a:blip r:embed="rId12"/>
+                    <a:blip r:embed="rId16"/>
                     <a:srcRect b="62360"/>
                     <a:stretch>
                       <a:fillRect/>
@@ -1230,6 +2442,186 @@
     </w:p>
     <w:p>
       <w:pPr>
+        <w:spacing w:after="0" w:line="276" w:lineRule="auto"/>
+        <w:jc w:val="both"/>
+        <w:rPr>
+          <w:rFonts w:ascii="Times New Roman" w:hAnsi="Times New Roman" w:cs="Times New Roman"/>
+        </w:rPr>
+      </w:pPr>
+    </w:p>
+    <w:p>
+      <w:pPr>
+        <w:spacing w:after="0" w:line="276" w:lineRule="auto"/>
+        <w:jc w:val="both"/>
+        <w:rPr>
+          <w:rFonts w:ascii="Times New Roman" w:hAnsi="Times New Roman" w:cs="Times New Roman"/>
+        </w:rPr>
+      </w:pPr>
+    </w:p>
+    <w:p>
+      <w:pPr>
+        <w:spacing w:after="0" w:line="276" w:lineRule="auto"/>
+        <w:jc w:val="both"/>
+        <w:rPr>
+          <w:rFonts w:ascii="Times New Roman" w:hAnsi="Times New Roman" w:cs="Times New Roman"/>
+        </w:rPr>
+      </w:pPr>
+    </w:p>
+    <w:p>
+      <w:pPr>
+        <w:spacing w:after="0" w:line="276" w:lineRule="auto"/>
+        <w:jc w:val="both"/>
+        <w:rPr>
+          <w:rFonts w:ascii="Times New Roman" w:hAnsi="Times New Roman" w:cs="Times New Roman"/>
+        </w:rPr>
+      </w:pPr>
+    </w:p>
+    <w:p>
+      <w:pPr>
+        <w:spacing w:after="0" w:line="276" w:lineRule="auto"/>
+        <w:jc w:val="both"/>
+        <w:rPr>
+          <w:rFonts w:ascii="Times New Roman" w:hAnsi="Times New Roman" w:cs="Times New Roman"/>
+        </w:rPr>
+      </w:pPr>
+    </w:p>
+    <w:p>
+      <w:pPr>
+        <w:spacing w:after="0" w:line="276" w:lineRule="auto"/>
+        <w:jc w:val="both"/>
+        <w:rPr>
+          <w:rFonts w:ascii="Times New Roman" w:hAnsi="Times New Roman" w:cs="Times New Roman"/>
+        </w:rPr>
+      </w:pPr>
+    </w:p>
+    <w:p>
+      <w:pPr>
+        <w:spacing w:after="0" w:line="276" w:lineRule="auto"/>
+        <w:jc w:val="both"/>
+        <w:rPr>
+          <w:rFonts w:ascii="Times New Roman" w:hAnsi="Times New Roman" w:cs="Times New Roman"/>
+        </w:rPr>
+      </w:pPr>
+    </w:p>
+    <w:p>
+      <w:pPr>
+        <w:spacing w:after="0" w:line="276" w:lineRule="auto"/>
+        <w:jc w:val="both"/>
+        <w:rPr>
+          <w:rFonts w:ascii="Times New Roman" w:hAnsi="Times New Roman" w:cs="Times New Roman"/>
+        </w:rPr>
+      </w:pPr>
+    </w:p>
+    <w:p>
+      <w:pPr>
+        <w:spacing w:after="0" w:line="276" w:lineRule="auto"/>
+        <w:jc w:val="both"/>
+        <w:rPr>
+          <w:rFonts w:ascii="Times New Roman" w:hAnsi="Times New Roman" w:cs="Times New Roman"/>
+        </w:rPr>
+      </w:pPr>
+    </w:p>
+    <w:p>
+      <w:pPr>
+        <w:spacing w:after="0" w:line="276" w:lineRule="auto"/>
+        <w:jc w:val="both"/>
+        <w:rPr>
+          <w:rFonts w:ascii="Times New Roman" w:hAnsi="Times New Roman" w:cs="Times New Roman"/>
+        </w:rPr>
+      </w:pPr>
+    </w:p>
+    <w:p>
+      <w:pPr>
+        <w:spacing w:after="0" w:line="276" w:lineRule="auto"/>
+        <w:jc w:val="both"/>
+        <w:rPr>
+          <w:rFonts w:ascii="Times New Roman" w:hAnsi="Times New Roman" w:cs="Times New Roman"/>
+        </w:rPr>
+      </w:pPr>
+    </w:p>
+    <w:p>
+      <w:pPr>
+        <w:spacing w:after="0" w:line="276" w:lineRule="auto"/>
+        <w:jc w:val="both"/>
+        <w:rPr>
+          <w:rFonts w:ascii="Times New Roman" w:hAnsi="Times New Roman" w:cs="Times New Roman"/>
+        </w:rPr>
+      </w:pPr>
+    </w:p>
+    <w:p>
+      <w:pPr>
+        <w:spacing w:after="0" w:line="276" w:lineRule="auto"/>
+        <w:jc w:val="both"/>
+        <w:rPr>
+          <w:rFonts w:ascii="Times New Roman" w:hAnsi="Times New Roman" w:cs="Times New Roman"/>
+        </w:rPr>
+      </w:pPr>
+    </w:p>
+    <w:p>
+      <w:pPr>
+        <w:spacing w:after="0" w:line="276" w:lineRule="auto"/>
+        <w:jc w:val="both"/>
+        <w:rPr>
+          <w:rFonts w:ascii="Times New Roman" w:hAnsi="Times New Roman" w:cs="Times New Roman"/>
+        </w:rPr>
+      </w:pPr>
+    </w:p>
+    <w:p>
+      <w:pPr>
+        <w:spacing w:after="0" w:line="276" w:lineRule="auto"/>
+        <w:jc w:val="both"/>
+        <w:rPr>
+          <w:rFonts w:ascii="Times New Roman" w:hAnsi="Times New Roman" w:cs="Times New Roman"/>
+        </w:rPr>
+      </w:pPr>
+    </w:p>
+    <w:p>
+      <w:pPr>
+        <w:spacing w:after="0" w:line="276" w:lineRule="auto"/>
+        <w:jc w:val="both"/>
+        <w:rPr>
+          <w:rFonts w:ascii="Times New Roman" w:hAnsi="Times New Roman" w:cs="Times New Roman"/>
+        </w:rPr>
+      </w:pPr>
+    </w:p>
+    <w:p>
+      <w:pPr>
+        <w:spacing w:after="0" w:line="276" w:lineRule="auto"/>
+        <w:jc w:val="both"/>
+        <w:rPr>
+          <w:rFonts w:ascii="Times New Roman" w:hAnsi="Times New Roman" w:cs="Times New Roman"/>
+        </w:rPr>
+      </w:pPr>
+    </w:p>
+    <w:p>
+      <w:pPr>
+        <w:spacing w:after="0" w:line="276" w:lineRule="auto"/>
+        <w:jc w:val="both"/>
+        <w:rPr>
+          <w:rFonts w:ascii="Times New Roman" w:hAnsi="Times New Roman" w:cs="Times New Roman"/>
+        </w:rPr>
+      </w:pPr>
+    </w:p>
+    <w:p>
+      <w:pPr>
+        <w:spacing w:after="0" w:line="276" w:lineRule="auto"/>
+        <w:jc w:val="both"/>
+        <w:rPr>
+          <w:rFonts w:ascii="Times New Roman" w:hAnsi="Times New Roman" w:cs="Times New Roman"/>
+        </w:rPr>
+      </w:pPr>
+    </w:p>
+    <w:p>
+      <w:pPr>
+        <w:spacing w:after="0" w:line="276" w:lineRule="auto"/>
+        <w:jc w:val="both"/>
+        <w:rPr>
+          <w:rFonts w:ascii="Times New Roman" w:hAnsi="Times New Roman" w:cs="Times New Roman"/>
+        </w:rPr>
+      </w:pPr>
+    </w:p>
+    <w:p>
+      <w:pPr>
         <w:pStyle w:val="Paragraphedeliste"/>
         <w:numPr>
           <w:ilvl w:val="0"/>
@@ -1283,7 +2675,7 @@
         </w:rPr>
         <w:t xml:space="preserve"> : </w:t>
       </w:r>
-      <w:hyperlink r:id="rId13" w:history="1">
+      <w:hyperlink r:id="rId17" w:history="1">
         <w:r>
           <w:rPr>
             <w:rStyle w:val="Lienhypertexte"/>
@@ -1316,11 +2708,10 @@
         <w:rPr>
           <w:noProof/>
         </w:rPr>
-        <w:lastRenderedPageBreak/>
         <w:drawing>
-          <wp:inline distT="0" distB="0" distL="0" distR="0" wp14:anchorId="47583877" wp14:editId="0C5066FE">
-            <wp:extent cx="5760720" cy="2964180"/>
-            <wp:effectExtent l="0" t="0" r="0" b="7620"/>
+          <wp:inline distT="0" distB="0" distL="0" distR="0" wp14:anchorId="47583877" wp14:editId="1BBE4704">
+            <wp:extent cx="5760720" cy="2644140"/>
+            <wp:effectExtent l="0" t="0" r="0" b="3810"/>
             <wp:docPr id="1680799532" name="Image 1"/>
             <wp:cNvGraphicFramePr>
               <a:graphicFrameLocks xmlns:a="http://schemas.openxmlformats.org/drawingml/2006/main" noChangeAspect="1"/>
@@ -1333,7 +2724,7 @@
                     <pic:cNvPicPr/>
                   </pic:nvPicPr>
                   <pic:blipFill rotWithShape="1">
-                    <a:blip r:embed="rId14"/>
+                    <a:blip r:embed="rId18"/>
                     <a:srcRect b="8489"/>
                     <a:stretch>
                       <a:fillRect/>
@@ -1342,7 +2733,7 @@
                   <pic:spPr bwMode="auto">
                     <a:xfrm>
                       <a:off x="0" y="0"/>
-                      <a:ext cx="5760720" cy="2964180"/>
+                      <a:ext cx="5760720" cy="2644140"/>
                     </a:xfrm>
                     <a:prstGeom prst="rect">
                       <a:avLst/>
@@ -1367,8 +2758,8 @@
           <w:noProof/>
         </w:rPr>
         <w:drawing>
-          <wp:inline distT="0" distB="0" distL="0" distR="0" wp14:anchorId="79FCF32F" wp14:editId="1562E111">
-            <wp:extent cx="5760720" cy="2263140"/>
+          <wp:inline distT="0" distB="0" distL="0" distR="0" wp14:anchorId="79FCF32F" wp14:editId="5C72F64D">
+            <wp:extent cx="5760720" cy="2186940"/>
             <wp:effectExtent l="0" t="0" r="0" b="3810"/>
             <wp:docPr id="1956728101" name="Image 1"/>
             <wp:cNvGraphicFramePr>
@@ -1382,7 +2773,7 @@
                     <pic:cNvPicPr/>
                   </pic:nvPicPr>
                   <pic:blipFill rotWithShape="1">
-                    <a:blip r:embed="rId15"/>
+                    <a:blip r:embed="rId19"/>
                     <a:srcRect t="18820" b="11311"/>
                     <a:stretch>
                       <a:fillRect/>
@@ -1391,7 +2782,7 @@
                   <pic:spPr bwMode="auto">
                     <a:xfrm>
                       <a:off x="0" y="0"/>
-                      <a:ext cx="5760720" cy="2263140"/>
+                      <a:ext cx="5760720" cy="2186940"/>
                     </a:xfrm>
                     <a:prstGeom prst="rect">
                       <a:avLst/>
@@ -1416,9 +2807,9 @@
           <w:noProof/>
         </w:rPr>
         <w:drawing>
-          <wp:inline distT="0" distB="0" distL="0" distR="0" wp14:anchorId="3DC45877" wp14:editId="5511E8E4">
-            <wp:extent cx="5760720" cy="3239135"/>
-            <wp:effectExtent l="0" t="0" r="0" b="0"/>
+          <wp:inline distT="0" distB="0" distL="0" distR="0" wp14:anchorId="3DC45877" wp14:editId="113B4083">
+            <wp:extent cx="5760720" cy="2606675"/>
+            <wp:effectExtent l="0" t="0" r="0" b="3175"/>
             <wp:docPr id="807686607" name="Image 1"/>
             <wp:cNvGraphicFramePr>
               <a:graphicFrameLocks xmlns:a="http://schemas.openxmlformats.org/drawingml/2006/main" noChangeAspect="1"/>
@@ -1430,20 +2821,29 @@
                     <pic:cNvPr id="807686607" name=""/>
                     <pic:cNvPicPr/>
                   </pic:nvPicPr>
-                  <pic:blipFill>
-                    <a:blip r:embed="rId16"/>
+                  <pic:blipFill rotWithShape="1">
+                    <a:blip r:embed="rId20"/>
+                    <a:srcRect t="19526" b="-1"/>
                     <a:stretch>
                       <a:fillRect/>
                     </a:stretch>
                   </pic:blipFill>
-                  <pic:spPr>
+                  <pic:spPr bwMode="auto">
                     <a:xfrm>
                       <a:off x="0" y="0"/>
-                      <a:ext cx="5760720" cy="3239135"/>
+                      <a:ext cx="5760720" cy="2606675"/>
                     </a:xfrm>
                     <a:prstGeom prst="rect">
                       <a:avLst/>
                     </a:prstGeom>
+                    <a:ln>
+                      <a:noFill/>
+                    </a:ln>
+                    <a:extLst>
+                      <a:ext uri="{53640926-AAD7-44D8-BBD7-CCE9431645EC}">
+                        <a14:shadowObscured xmlns:a14="http://schemas.microsoft.com/office/drawing/2010/main"/>
+                      </a:ext>
+                    </a:extLst>
                   </pic:spPr>
                 </pic:pic>
               </a:graphicData>
@@ -1464,6 +2864,36 @@
     </w:p>
     <w:p>
       <w:pPr>
+        <w:spacing w:after="0" w:line="276" w:lineRule="auto"/>
+        <w:jc w:val="both"/>
+        <w:rPr>
+          <w:rFonts w:ascii="Times New Roman" w:hAnsi="Times New Roman" w:cs="Times New Roman"/>
+          <w:bCs/>
+        </w:rPr>
+      </w:pPr>
+    </w:p>
+    <w:p>
+      <w:pPr>
+        <w:spacing w:after="0" w:line="276" w:lineRule="auto"/>
+        <w:jc w:val="both"/>
+        <w:rPr>
+          <w:rFonts w:ascii="Times New Roman" w:hAnsi="Times New Roman" w:cs="Times New Roman"/>
+          <w:bCs/>
+        </w:rPr>
+      </w:pPr>
+    </w:p>
+    <w:p>
+      <w:pPr>
+        <w:spacing w:after="0" w:line="276" w:lineRule="auto"/>
+        <w:jc w:val="both"/>
+        <w:rPr>
+          <w:rFonts w:ascii="Times New Roman" w:hAnsi="Times New Roman" w:cs="Times New Roman"/>
+          <w:bCs/>
+        </w:rPr>
+      </w:pPr>
+    </w:p>
+    <w:p>
+      <w:pPr>
         <w:pStyle w:val="Paragraphedeliste"/>
         <w:numPr>
           <w:ilvl w:val="1"/>
@@ -1483,7 +2913,6 @@
           <w:b/>
           <w:bCs/>
         </w:rPr>
-        <w:lastRenderedPageBreak/>
         <w:t xml:space="preserve"> </w:t>
       </w:r>
       <w:r>
@@ -1502,7 +2931,7 @@
         </w:rPr>
         <w:t xml:space="preserve"> : </w:t>
       </w:r>
-      <w:hyperlink r:id="rId17" w:history="1">
+      <w:hyperlink r:id="rId21" w:history="1">
         <w:r>
           <w:rPr>
             <w:rStyle w:val="Lienhypertexte"/>
@@ -1561,7 +2990,7 @@
                     <pic:cNvPicPr/>
                   </pic:nvPicPr>
                   <pic:blipFill rotWithShape="1">
-                    <a:blip r:embed="rId18"/>
+                    <a:blip r:embed="rId22"/>
                     <a:srcRect b="14135"/>
                     <a:stretch>
                       <a:fillRect/>
@@ -1595,9 +3024,9 @@
           <w:noProof/>
         </w:rPr>
         <w:drawing>
-          <wp:inline distT="0" distB="0" distL="0" distR="0" wp14:anchorId="6A716031" wp14:editId="34769325">
-            <wp:extent cx="5760720" cy="3239135"/>
-            <wp:effectExtent l="0" t="0" r="0" b="0"/>
+          <wp:inline distT="0" distB="0" distL="0" distR="0" wp14:anchorId="6A716031" wp14:editId="778377D0">
+            <wp:extent cx="5760720" cy="2606675"/>
+            <wp:effectExtent l="0" t="0" r="0" b="3175"/>
             <wp:docPr id="1703442982" name="Image 1"/>
             <wp:cNvGraphicFramePr>
               <a:graphicFrameLocks xmlns:a="http://schemas.openxmlformats.org/drawingml/2006/main" noChangeAspect="1"/>
@@ -1609,20 +3038,29 @@
                     <pic:cNvPr id="1703442982" name=""/>
                     <pic:cNvPicPr/>
                   </pic:nvPicPr>
-                  <pic:blipFill>
-                    <a:blip r:embed="rId19"/>
+                  <pic:blipFill rotWithShape="1">
+                    <a:blip r:embed="rId23"/>
+                    <a:srcRect t="19526"/>
                     <a:stretch>
                       <a:fillRect/>
                     </a:stretch>
                   </pic:blipFill>
-                  <pic:spPr>
+                  <pic:spPr bwMode="auto">
                     <a:xfrm>
                       <a:off x="0" y="0"/>
-                      <a:ext cx="5760720" cy="3239135"/>
+                      <a:ext cx="5760720" cy="2606675"/>
                     </a:xfrm>
                     <a:prstGeom prst="rect">
                       <a:avLst/>
                     </a:prstGeom>
+                    <a:ln>
+                      <a:noFill/>
+                    </a:ln>
+                    <a:extLst>
+                      <a:ext uri="{53640926-AAD7-44D8-BBD7-CCE9431645EC}">
+                        <a14:shadowObscured xmlns:a14="http://schemas.microsoft.com/office/drawing/2010/main"/>
+                      </a:ext>
+                    </a:extLst>
                   </pic:spPr>
                 </pic:pic>
               </a:graphicData>
@@ -1652,6 +3090,160 @@
           <w:bCs/>
         </w:rPr>
       </w:pPr>
+    </w:p>
+    <w:p>
+      <w:pPr>
+        <w:spacing w:after="0" w:line="276" w:lineRule="auto"/>
+        <w:jc w:val="both"/>
+        <w:rPr>
+          <w:rFonts w:ascii="Times New Roman" w:hAnsi="Times New Roman" w:cs="Times New Roman"/>
+          <w:b/>
+          <w:bCs/>
+        </w:rPr>
+      </w:pPr>
+    </w:p>
+    <w:p>
+      <w:pPr>
+        <w:spacing w:after="0" w:line="276" w:lineRule="auto"/>
+        <w:jc w:val="both"/>
+        <w:rPr>
+          <w:rFonts w:ascii="Times New Roman" w:hAnsi="Times New Roman" w:cs="Times New Roman"/>
+          <w:b/>
+          <w:bCs/>
+        </w:rPr>
+      </w:pPr>
+    </w:p>
+    <w:p>
+      <w:pPr>
+        <w:spacing w:after="0" w:line="276" w:lineRule="auto"/>
+        <w:jc w:val="both"/>
+        <w:rPr>
+          <w:rFonts w:ascii="Times New Roman" w:hAnsi="Times New Roman" w:cs="Times New Roman"/>
+          <w:b/>
+          <w:bCs/>
+        </w:rPr>
+      </w:pPr>
+    </w:p>
+    <w:p>
+      <w:pPr>
+        <w:spacing w:after="0" w:line="276" w:lineRule="auto"/>
+        <w:jc w:val="both"/>
+        <w:rPr>
+          <w:rFonts w:ascii="Times New Roman" w:hAnsi="Times New Roman" w:cs="Times New Roman"/>
+          <w:b/>
+          <w:bCs/>
+        </w:rPr>
+      </w:pPr>
+    </w:p>
+    <w:p>
+      <w:pPr>
+        <w:spacing w:after="0" w:line="276" w:lineRule="auto"/>
+        <w:jc w:val="both"/>
+        <w:rPr>
+          <w:rFonts w:ascii="Times New Roman" w:hAnsi="Times New Roman" w:cs="Times New Roman"/>
+          <w:b/>
+          <w:bCs/>
+        </w:rPr>
+      </w:pPr>
+    </w:p>
+    <w:p>
+      <w:pPr>
+        <w:spacing w:after="0" w:line="276" w:lineRule="auto"/>
+        <w:jc w:val="both"/>
+        <w:rPr>
+          <w:rFonts w:ascii="Times New Roman" w:hAnsi="Times New Roman" w:cs="Times New Roman"/>
+          <w:b/>
+          <w:bCs/>
+        </w:rPr>
+      </w:pPr>
+    </w:p>
+    <w:p>
+      <w:pPr>
+        <w:spacing w:after="0" w:line="276" w:lineRule="auto"/>
+        <w:jc w:val="both"/>
+        <w:rPr>
+          <w:rFonts w:ascii="Times New Roman" w:hAnsi="Times New Roman" w:cs="Times New Roman"/>
+          <w:b/>
+          <w:bCs/>
+        </w:rPr>
+      </w:pPr>
+    </w:p>
+    <w:p>
+      <w:pPr>
+        <w:spacing w:after="0" w:line="276" w:lineRule="auto"/>
+        <w:jc w:val="both"/>
+        <w:rPr>
+          <w:rFonts w:ascii="Times New Roman" w:hAnsi="Times New Roman" w:cs="Times New Roman"/>
+          <w:b/>
+          <w:bCs/>
+        </w:rPr>
+      </w:pPr>
+    </w:p>
+    <w:p>
+      <w:pPr>
+        <w:spacing w:after="0" w:line="276" w:lineRule="auto"/>
+        <w:jc w:val="both"/>
+        <w:rPr>
+          <w:rFonts w:ascii="Times New Roman" w:hAnsi="Times New Roman" w:cs="Times New Roman"/>
+          <w:b/>
+          <w:bCs/>
+        </w:rPr>
+      </w:pPr>
+    </w:p>
+    <w:p>
+      <w:pPr>
+        <w:spacing w:after="0" w:line="276" w:lineRule="auto"/>
+        <w:jc w:val="both"/>
+        <w:rPr>
+          <w:rFonts w:ascii="Times New Roman" w:hAnsi="Times New Roman" w:cs="Times New Roman"/>
+          <w:b/>
+          <w:bCs/>
+        </w:rPr>
+      </w:pPr>
+    </w:p>
+    <w:p>
+      <w:pPr>
+        <w:spacing w:after="0" w:line="276" w:lineRule="auto"/>
+        <w:jc w:val="both"/>
+        <w:rPr>
+          <w:rFonts w:ascii="Times New Roman" w:hAnsi="Times New Roman" w:cs="Times New Roman"/>
+          <w:b/>
+          <w:bCs/>
+        </w:rPr>
+      </w:pPr>
+    </w:p>
+    <w:p>
+      <w:pPr>
+        <w:spacing w:after="0" w:line="276" w:lineRule="auto"/>
+        <w:jc w:val="both"/>
+        <w:rPr>
+          <w:rFonts w:ascii="Times New Roman" w:hAnsi="Times New Roman" w:cs="Times New Roman"/>
+          <w:b/>
+          <w:bCs/>
+        </w:rPr>
+      </w:pPr>
+    </w:p>
+    <w:p>
+      <w:pPr>
+        <w:spacing w:after="0" w:line="276" w:lineRule="auto"/>
+        <w:jc w:val="both"/>
+        <w:rPr>
+          <w:rFonts w:ascii="Times New Roman" w:hAnsi="Times New Roman" w:cs="Times New Roman"/>
+          <w:b/>
+          <w:bCs/>
+        </w:rPr>
+      </w:pPr>
+    </w:p>
+    <w:p>
+      <w:pPr>
+        <w:spacing w:after="0" w:line="276" w:lineRule="auto"/>
+        <w:jc w:val="both"/>
+        <w:rPr>
+          <w:rFonts w:ascii="Times New Roman" w:hAnsi="Times New Roman" w:cs="Times New Roman"/>
+          <w:b/>
+          <w:bCs/>
+        </w:rPr>
+      </w:pPr>
       <w:r>
         <w:rPr>
           <w:rFonts w:ascii="Times New Roman" w:hAnsi="Times New Roman" w:cs="Times New Roman"/>
@@ -1675,7 +3267,6 @@
         <w:rPr>
           <w:noProof/>
         </w:rPr>
-        <w:lastRenderedPageBreak/>
         <w:drawing>
           <wp:inline distT="0" distB="0" distL="0" distR="0" wp14:anchorId="758C2C91" wp14:editId="3D0A78A7">
             <wp:extent cx="5760720" cy="2880360"/>
@@ -1692,7 +3283,7 @@
                     <pic:cNvPicPr/>
                   </pic:nvPicPr>
                   <pic:blipFill rotWithShape="1">
-                    <a:blip r:embed="rId20"/>
+                    <a:blip r:embed="rId24"/>
                     <a:srcRect b="11076"/>
                     <a:stretch>
                       <a:fillRect/>
@@ -1741,7 +3332,7 @@
                     <pic:cNvPicPr/>
                   </pic:nvPicPr>
                   <pic:blipFill rotWithShape="1">
-                    <a:blip r:embed="rId21"/>
+                    <a:blip r:embed="rId25"/>
                     <a:srcRect t="23995"/>
                     <a:stretch>
                       <a:fillRect/>
@@ -1792,6 +3383,171 @@
           <w:bCs/>
         </w:rPr>
       </w:pPr>
+    </w:p>
+    <w:p>
+      <w:pPr>
+        <w:spacing w:after="0" w:line="276" w:lineRule="auto"/>
+        <w:jc w:val="both"/>
+        <w:rPr>
+          <w:rFonts w:ascii="Times New Roman" w:hAnsi="Times New Roman" w:cs="Times New Roman"/>
+          <w:b/>
+          <w:bCs/>
+        </w:rPr>
+      </w:pPr>
+    </w:p>
+    <w:p>
+      <w:pPr>
+        <w:spacing w:after="0" w:line="276" w:lineRule="auto"/>
+        <w:jc w:val="both"/>
+        <w:rPr>
+          <w:rFonts w:ascii="Times New Roman" w:hAnsi="Times New Roman" w:cs="Times New Roman"/>
+          <w:b/>
+          <w:bCs/>
+        </w:rPr>
+      </w:pPr>
+    </w:p>
+    <w:p>
+      <w:pPr>
+        <w:spacing w:after="0" w:line="276" w:lineRule="auto"/>
+        <w:jc w:val="both"/>
+        <w:rPr>
+          <w:rFonts w:ascii="Times New Roman" w:hAnsi="Times New Roman" w:cs="Times New Roman"/>
+          <w:b/>
+          <w:bCs/>
+        </w:rPr>
+      </w:pPr>
+    </w:p>
+    <w:p>
+      <w:pPr>
+        <w:spacing w:after="0" w:line="276" w:lineRule="auto"/>
+        <w:jc w:val="both"/>
+        <w:rPr>
+          <w:rFonts w:ascii="Times New Roman" w:hAnsi="Times New Roman" w:cs="Times New Roman"/>
+          <w:b/>
+          <w:bCs/>
+        </w:rPr>
+      </w:pPr>
+    </w:p>
+    <w:p>
+      <w:pPr>
+        <w:spacing w:after="0" w:line="276" w:lineRule="auto"/>
+        <w:jc w:val="both"/>
+        <w:rPr>
+          <w:rFonts w:ascii="Times New Roman" w:hAnsi="Times New Roman" w:cs="Times New Roman"/>
+          <w:b/>
+          <w:bCs/>
+        </w:rPr>
+      </w:pPr>
+    </w:p>
+    <w:p>
+      <w:pPr>
+        <w:spacing w:after="0" w:line="276" w:lineRule="auto"/>
+        <w:jc w:val="both"/>
+        <w:rPr>
+          <w:rFonts w:ascii="Times New Roman" w:hAnsi="Times New Roman" w:cs="Times New Roman"/>
+          <w:b/>
+          <w:bCs/>
+        </w:rPr>
+      </w:pPr>
+    </w:p>
+    <w:p>
+      <w:pPr>
+        <w:spacing w:after="0" w:line="276" w:lineRule="auto"/>
+        <w:jc w:val="both"/>
+        <w:rPr>
+          <w:rFonts w:ascii="Times New Roman" w:hAnsi="Times New Roman" w:cs="Times New Roman"/>
+          <w:b/>
+          <w:bCs/>
+        </w:rPr>
+      </w:pPr>
+    </w:p>
+    <w:p>
+      <w:pPr>
+        <w:spacing w:after="0" w:line="276" w:lineRule="auto"/>
+        <w:jc w:val="both"/>
+        <w:rPr>
+          <w:rFonts w:ascii="Times New Roman" w:hAnsi="Times New Roman" w:cs="Times New Roman"/>
+          <w:b/>
+          <w:bCs/>
+        </w:rPr>
+      </w:pPr>
+    </w:p>
+    <w:p>
+      <w:pPr>
+        <w:spacing w:after="0" w:line="276" w:lineRule="auto"/>
+        <w:jc w:val="both"/>
+        <w:rPr>
+          <w:rFonts w:ascii="Times New Roman" w:hAnsi="Times New Roman" w:cs="Times New Roman"/>
+          <w:b/>
+          <w:bCs/>
+        </w:rPr>
+      </w:pPr>
+    </w:p>
+    <w:p>
+      <w:pPr>
+        <w:spacing w:after="0" w:line="276" w:lineRule="auto"/>
+        <w:jc w:val="both"/>
+        <w:rPr>
+          <w:rFonts w:ascii="Times New Roman" w:hAnsi="Times New Roman" w:cs="Times New Roman"/>
+          <w:b/>
+          <w:bCs/>
+        </w:rPr>
+      </w:pPr>
+    </w:p>
+    <w:p>
+      <w:pPr>
+        <w:spacing w:after="0" w:line="276" w:lineRule="auto"/>
+        <w:jc w:val="both"/>
+        <w:rPr>
+          <w:rFonts w:ascii="Times New Roman" w:hAnsi="Times New Roman" w:cs="Times New Roman"/>
+          <w:b/>
+          <w:bCs/>
+        </w:rPr>
+      </w:pPr>
+    </w:p>
+    <w:p>
+      <w:pPr>
+        <w:spacing w:after="0" w:line="276" w:lineRule="auto"/>
+        <w:jc w:val="both"/>
+        <w:rPr>
+          <w:rFonts w:ascii="Times New Roman" w:hAnsi="Times New Roman" w:cs="Times New Roman"/>
+          <w:b/>
+          <w:bCs/>
+        </w:rPr>
+      </w:pPr>
+    </w:p>
+    <w:p>
+      <w:pPr>
+        <w:spacing w:after="0" w:line="276" w:lineRule="auto"/>
+        <w:jc w:val="both"/>
+        <w:rPr>
+          <w:rFonts w:ascii="Times New Roman" w:hAnsi="Times New Roman" w:cs="Times New Roman"/>
+          <w:b/>
+          <w:bCs/>
+        </w:rPr>
+      </w:pPr>
+    </w:p>
+    <w:p>
+      <w:pPr>
+        <w:spacing w:after="0" w:line="276" w:lineRule="auto"/>
+        <w:jc w:val="both"/>
+        <w:rPr>
+          <w:rFonts w:ascii="Times New Roman" w:hAnsi="Times New Roman" w:cs="Times New Roman"/>
+          <w:b/>
+          <w:bCs/>
+        </w:rPr>
+      </w:pPr>
+    </w:p>
+    <w:p>
+      <w:pPr>
+        <w:spacing w:after="0" w:line="276" w:lineRule="auto"/>
+        <w:jc w:val="both"/>
+        <w:rPr>
+          <w:rFonts w:ascii="Times New Roman" w:hAnsi="Times New Roman" w:cs="Times New Roman"/>
+          <w:b/>
+          <w:bCs/>
+        </w:rPr>
+      </w:pPr>
       <w:r>
         <w:rPr>
           <w:rFonts w:ascii="Times New Roman" w:hAnsi="Times New Roman" w:cs="Times New Roman"/>
@@ -1826,7 +3582,6 @@
         <w:rPr>
           <w:noProof/>
         </w:rPr>
-        <w:lastRenderedPageBreak/>
         <w:drawing>
           <wp:inline distT="0" distB="0" distL="0" distR="0" wp14:anchorId="25CCDE8A" wp14:editId="420AF553">
             <wp:extent cx="5760720" cy="3239135"/>
@@ -1843,7 +3598,7 @@
                     <pic:cNvPicPr/>
                   </pic:nvPicPr>
                   <pic:blipFill>
-                    <a:blip r:embed="rId22"/>
+                    <a:blip r:embed="rId26"/>
                     <a:stretch>
                       <a:fillRect/>
                     </a:stretch>
@@ -1885,6 +3640,294 @@
           <w:bCs/>
         </w:rPr>
       </w:pPr>
+    </w:p>
+    <w:p>
+      <w:pPr>
+        <w:spacing w:after="0" w:line="276" w:lineRule="auto"/>
+        <w:jc w:val="both"/>
+        <w:rPr>
+          <w:rFonts w:ascii="Times New Roman" w:hAnsi="Times New Roman" w:cs="Times New Roman"/>
+          <w:b/>
+          <w:bCs/>
+        </w:rPr>
+      </w:pPr>
+    </w:p>
+    <w:p>
+      <w:pPr>
+        <w:spacing w:after="0" w:line="276" w:lineRule="auto"/>
+        <w:jc w:val="both"/>
+        <w:rPr>
+          <w:rFonts w:ascii="Times New Roman" w:hAnsi="Times New Roman" w:cs="Times New Roman"/>
+          <w:b/>
+          <w:bCs/>
+        </w:rPr>
+      </w:pPr>
+    </w:p>
+    <w:p>
+      <w:pPr>
+        <w:spacing w:after="0" w:line="276" w:lineRule="auto"/>
+        <w:jc w:val="both"/>
+        <w:rPr>
+          <w:rFonts w:ascii="Times New Roman" w:hAnsi="Times New Roman" w:cs="Times New Roman"/>
+          <w:b/>
+          <w:bCs/>
+        </w:rPr>
+      </w:pPr>
+    </w:p>
+    <w:p>
+      <w:pPr>
+        <w:spacing w:after="0" w:line="276" w:lineRule="auto"/>
+        <w:jc w:val="both"/>
+        <w:rPr>
+          <w:rFonts w:ascii="Times New Roman" w:hAnsi="Times New Roman" w:cs="Times New Roman"/>
+          <w:b/>
+          <w:bCs/>
+        </w:rPr>
+      </w:pPr>
+    </w:p>
+    <w:p>
+      <w:pPr>
+        <w:spacing w:after="0" w:line="276" w:lineRule="auto"/>
+        <w:jc w:val="both"/>
+        <w:rPr>
+          <w:rFonts w:ascii="Times New Roman" w:hAnsi="Times New Roman" w:cs="Times New Roman"/>
+          <w:b/>
+          <w:bCs/>
+        </w:rPr>
+      </w:pPr>
+    </w:p>
+    <w:p>
+      <w:pPr>
+        <w:spacing w:after="0" w:line="276" w:lineRule="auto"/>
+        <w:jc w:val="both"/>
+        <w:rPr>
+          <w:rFonts w:ascii="Times New Roman" w:hAnsi="Times New Roman" w:cs="Times New Roman"/>
+          <w:b/>
+          <w:bCs/>
+        </w:rPr>
+      </w:pPr>
+    </w:p>
+    <w:p>
+      <w:pPr>
+        <w:spacing w:after="0" w:line="276" w:lineRule="auto"/>
+        <w:jc w:val="both"/>
+        <w:rPr>
+          <w:rFonts w:ascii="Times New Roman" w:hAnsi="Times New Roman" w:cs="Times New Roman"/>
+          <w:b/>
+          <w:bCs/>
+        </w:rPr>
+      </w:pPr>
+    </w:p>
+    <w:p>
+      <w:pPr>
+        <w:spacing w:after="0" w:line="276" w:lineRule="auto"/>
+        <w:jc w:val="both"/>
+        <w:rPr>
+          <w:rFonts w:ascii="Times New Roman" w:hAnsi="Times New Roman" w:cs="Times New Roman"/>
+          <w:b/>
+          <w:bCs/>
+        </w:rPr>
+      </w:pPr>
+    </w:p>
+    <w:p>
+      <w:pPr>
+        <w:spacing w:after="0" w:line="276" w:lineRule="auto"/>
+        <w:jc w:val="both"/>
+        <w:rPr>
+          <w:rFonts w:ascii="Times New Roman" w:hAnsi="Times New Roman" w:cs="Times New Roman"/>
+          <w:b/>
+          <w:bCs/>
+        </w:rPr>
+      </w:pPr>
+    </w:p>
+    <w:p>
+      <w:pPr>
+        <w:spacing w:after="0" w:line="276" w:lineRule="auto"/>
+        <w:jc w:val="both"/>
+        <w:rPr>
+          <w:rFonts w:ascii="Times New Roman" w:hAnsi="Times New Roman" w:cs="Times New Roman"/>
+          <w:b/>
+          <w:bCs/>
+        </w:rPr>
+      </w:pPr>
+    </w:p>
+    <w:p>
+      <w:pPr>
+        <w:spacing w:after="0" w:line="276" w:lineRule="auto"/>
+        <w:jc w:val="both"/>
+        <w:rPr>
+          <w:rFonts w:ascii="Times New Roman" w:hAnsi="Times New Roman" w:cs="Times New Roman"/>
+          <w:b/>
+          <w:bCs/>
+        </w:rPr>
+      </w:pPr>
+    </w:p>
+    <w:p>
+      <w:pPr>
+        <w:spacing w:after="0" w:line="276" w:lineRule="auto"/>
+        <w:jc w:val="both"/>
+        <w:rPr>
+          <w:rFonts w:ascii="Times New Roman" w:hAnsi="Times New Roman" w:cs="Times New Roman"/>
+          <w:b/>
+          <w:bCs/>
+        </w:rPr>
+      </w:pPr>
+    </w:p>
+    <w:p>
+      <w:pPr>
+        <w:spacing w:after="0" w:line="276" w:lineRule="auto"/>
+        <w:jc w:val="both"/>
+        <w:rPr>
+          <w:rFonts w:ascii="Times New Roman" w:hAnsi="Times New Roman" w:cs="Times New Roman"/>
+          <w:b/>
+          <w:bCs/>
+        </w:rPr>
+      </w:pPr>
+    </w:p>
+    <w:p>
+      <w:pPr>
+        <w:spacing w:after="0" w:line="276" w:lineRule="auto"/>
+        <w:jc w:val="both"/>
+        <w:rPr>
+          <w:rFonts w:ascii="Times New Roman" w:hAnsi="Times New Roman" w:cs="Times New Roman"/>
+          <w:b/>
+          <w:bCs/>
+        </w:rPr>
+      </w:pPr>
+    </w:p>
+    <w:p>
+      <w:pPr>
+        <w:spacing w:after="0" w:line="276" w:lineRule="auto"/>
+        <w:jc w:val="both"/>
+        <w:rPr>
+          <w:rFonts w:ascii="Times New Roman" w:hAnsi="Times New Roman" w:cs="Times New Roman"/>
+          <w:b/>
+          <w:bCs/>
+        </w:rPr>
+      </w:pPr>
+    </w:p>
+    <w:p>
+      <w:pPr>
+        <w:spacing w:after="0" w:line="276" w:lineRule="auto"/>
+        <w:jc w:val="both"/>
+        <w:rPr>
+          <w:rFonts w:ascii="Times New Roman" w:hAnsi="Times New Roman" w:cs="Times New Roman"/>
+          <w:b/>
+          <w:bCs/>
+        </w:rPr>
+      </w:pPr>
+    </w:p>
+    <w:p>
+      <w:pPr>
+        <w:spacing w:after="0" w:line="276" w:lineRule="auto"/>
+        <w:jc w:val="both"/>
+        <w:rPr>
+          <w:rFonts w:ascii="Times New Roman" w:hAnsi="Times New Roman" w:cs="Times New Roman"/>
+          <w:b/>
+          <w:bCs/>
+        </w:rPr>
+      </w:pPr>
+    </w:p>
+    <w:p>
+      <w:pPr>
+        <w:spacing w:after="0" w:line="276" w:lineRule="auto"/>
+        <w:jc w:val="both"/>
+        <w:rPr>
+          <w:rFonts w:ascii="Times New Roman" w:hAnsi="Times New Roman" w:cs="Times New Roman"/>
+          <w:b/>
+          <w:bCs/>
+        </w:rPr>
+      </w:pPr>
+    </w:p>
+    <w:p>
+      <w:pPr>
+        <w:spacing w:after="0" w:line="276" w:lineRule="auto"/>
+        <w:jc w:val="both"/>
+        <w:rPr>
+          <w:rFonts w:ascii="Times New Roman" w:hAnsi="Times New Roman" w:cs="Times New Roman"/>
+          <w:b/>
+          <w:bCs/>
+        </w:rPr>
+      </w:pPr>
+    </w:p>
+    <w:p>
+      <w:pPr>
+        <w:spacing w:after="0" w:line="276" w:lineRule="auto"/>
+        <w:jc w:val="both"/>
+        <w:rPr>
+          <w:rFonts w:ascii="Times New Roman" w:hAnsi="Times New Roman" w:cs="Times New Roman"/>
+          <w:b/>
+          <w:bCs/>
+        </w:rPr>
+      </w:pPr>
+    </w:p>
+    <w:p>
+      <w:pPr>
+        <w:spacing w:after="0" w:line="276" w:lineRule="auto"/>
+        <w:jc w:val="both"/>
+        <w:rPr>
+          <w:rFonts w:ascii="Times New Roman" w:hAnsi="Times New Roman" w:cs="Times New Roman"/>
+          <w:b/>
+          <w:bCs/>
+        </w:rPr>
+      </w:pPr>
+    </w:p>
+    <w:p>
+      <w:pPr>
+        <w:spacing w:after="0" w:line="276" w:lineRule="auto"/>
+        <w:jc w:val="both"/>
+        <w:rPr>
+          <w:rFonts w:ascii="Times New Roman" w:hAnsi="Times New Roman" w:cs="Times New Roman"/>
+          <w:b/>
+          <w:bCs/>
+        </w:rPr>
+      </w:pPr>
+    </w:p>
+    <w:p>
+      <w:pPr>
+        <w:spacing w:after="0" w:line="276" w:lineRule="auto"/>
+        <w:jc w:val="both"/>
+        <w:rPr>
+          <w:rFonts w:ascii="Times New Roman" w:hAnsi="Times New Roman" w:cs="Times New Roman"/>
+          <w:b/>
+          <w:bCs/>
+        </w:rPr>
+      </w:pPr>
+    </w:p>
+    <w:p>
+      <w:pPr>
+        <w:spacing w:after="0" w:line="276" w:lineRule="auto"/>
+        <w:jc w:val="both"/>
+        <w:rPr>
+          <w:rFonts w:ascii="Times New Roman" w:hAnsi="Times New Roman" w:cs="Times New Roman"/>
+          <w:b/>
+          <w:bCs/>
+        </w:rPr>
+      </w:pPr>
+    </w:p>
+    <w:p>
+      <w:pPr>
+        <w:pStyle w:val="Paragraphedeliste"/>
+        <w:numPr>
+          <w:ilvl w:val="1"/>
+          <w:numId w:val="3"/>
+        </w:numPr>
+        <w:spacing w:after="0" w:line="276" w:lineRule="auto"/>
+        <w:jc w:val="both"/>
+        <w:rPr>
+          <w:rFonts w:ascii="Times New Roman" w:hAnsi="Times New Roman" w:cs="Times New Roman"/>
+          <w:b/>
+          <w:bCs/>
+        </w:rPr>
+      </w:pPr>
+      <w:r>
+        <w:rPr>
+          <w:rFonts w:ascii="Times New Roman" w:hAnsi="Times New Roman" w:cs="Times New Roman"/>
+          <w:b/>
+          <w:bCs/>
+        </w:rPr>
+        <w:t xml:space="preserve"> </w:t>
+      </w:r>
       <w:r>
         <w:rPr>
           <w:rFonts w:ascii="Times New Roman" w:hAnsi="Times New Roman" w:cs="Times New Roman"/>
@@ -1893,7 +3936,7 @@
         </w:rPr>
         <w:t xml:space="preserve">Page ‘A propos/About’ : </w:t>
       </w:r>
-      <w:hyperlink r:id="rId23" w:history="1">
+      <w:hyperlink r:id="rId27" w:history="1">
         <w:r>
           <w:rPr>
             <w:rStyle w:val="Lienhypertexte"/>
@@ -1938,7 +3981,6 @@
         <w:rPr>
           <w:noProof/>
         </w:rPr>
-        <w:lastRenderedPageBreak/>
         <w:drawing>
           <wp:inline distT="0" distB="0" distL="0" distR="0" wp14:anchorId="0D983A6F" wp14:editId="1965A107">
             <wp:extent cx="5760720" cy="2887980"/>
@@ -1955,7 +3997,7 @@
                     <pic:cNvPicPr/>
                   </pic:nvPicPr>
                   <pic:blipFill rotWithShape="1">
-                    <a:blip r:embed="rId24"/>
+                    <a:blip r:embed="rId28"/>
                     <a:srcRect b="10841"/>
                     <a:stretch>
                       <a:fillRect/>
@@ -2004,7 +4046,7 @@
                     <pic:cNvPicPr/>
                   </pic:nvPicPr>
                   <pic:blipFill rotWithShape="1">
-                    <a:blip r:embed="rId25"/>
+                    <a:blip r:embed="rId29"/>
                     <a:srcRect t="21643"/>
                     <a:stretch>
                       <a:fillRect/>
@@ -2034,14 +4076,328 @@
         </w:drawing>
       </w:r>
     </w:p>
+    <w:p>
+      <w:pPr>
+        <w:spacing w:after="0" w:line="276" w:lineRule="auto"/>
+        <w:jc w:val="both"/>
+        <w:rPr>
+          <w:rFonts w:ascii="Times New Roman" w:hAnsi="Times New Roman" w:cs="Times New Roman"/>
+          <w:b/>
+          <w:bCs/>
+        </w:rPr>
+      </w:pPr>
+    </w:p>
+    <w:p>
+      <w:pPr>
+        <w:spacing w:after="0" w:line="276" w:lineRule="auto"/>
+        <w:jc w:val="both"/>
+        <w:rPr>
+          <w:rFonts w:ascii="Times New Roman" w:hAnsi="Times New Roman" w:cs="Times New Roman"/>
+          <w:b/>
+          <w:bCs/>
+        </w:rPr>
+      </w:pPr>
+    </w:p>
+    <w:p>
+      <w:pPr>
+        <w:spacing w:after="0" w:line="276" w:lineRule="auto"/>
+        <w:jc w:val="both"/>
+        <w:rPr>
+          <w:rFonts w:ascii="Times New Roman" w:hAnsi="Times New Roman" w:cs="Times New Roman"/>
+          <w:b/>
+          <w:bCs/>
+        </w:rPr>
+      </w:pPr>
+      <w:r>
+        <w:rPr>
+          <w:rFonts w:ascii="Times New Roman" w:hAnsi="Times New Roman" w:cs="Times New Roman"/>
+          <w:b/>
+          <w:bCs/>
+        </w:rPr>
+        <w:t>Conclusion :</w:t>
+      </w:r>
+    </w:p>
+    <w:p>
+      <w:pPr>
+        <w:spacing w:after="0" w:line="276" w:lineRule="auto"/>
+        <w:ind w:firstLine="708"/>
+        <w:jc w:val="both"/>
+        <w:rPr>
+          <w:rFonts w:ascii="Times New Roman" w:hAnsi="Times New Roman" w:cs="Times New Roman"/>
+        </w:rPr>
+      </w:pPr>
+      <w:r>
+        <w:rPr>
+          <w:rFonts w:ascii="Times New Roman" w:hAnsi="Times New Roman" w:cs="Times New Roman"/>
+        </w:rPr>
+        <w:t xml:space="preserve">Au terme de ce projet, nous avons développé une application web fonctionnelle qui intègre un modèle de Machine Learning capable de prédire le taux de conversion d’un site web à partir de ses principales métriques de performance. En exploitant le </w:t>
+      </w:r>
+      <w:proofErr w:type="spellStart"/>
+      <w:r>
+        <w:rPr>
+          <w:rFonts w:ascii="Times New Roman" w:hAnsi="Times New Roman" w:cs="Times New Roman"/>
+        </w:rPr>
+        <w:t>dataset</w:t>
+      </w:r>
+      <w:proofErr w:type="spellEnd"/>
+      <w:r>
+        <w:rPr>
+          <w:rFonts w:ascii="Times New Roman" w:hAnsi="Times New Roman" w:cs="Times New Roman"/>
+        </w:rPr>
+        <w:t xml:space="preserve"> </w:t>
+      </w:r>
+      <w:proofErr w:type="spellStart"/>
+      <w:r>
+        <w:rPr>
+          <w:rFonts w:ascii="Times New Roman" w:hAnsi="Times New Roman" w:cs="Times New Roman"/>
+        </w:rPr>
+        <w:t>Website</w:t>
+      </w:r>
+      <w:proofErr w:type="spellEnd"/>
+      <w:r>
+        <w:rPr>
+          <w:rFonts w:ascii="Times New Roman" w:hAnsi="Times New Roman" w:cs="Times New Roman"/>
+        </w:rPr>
+        <w:t xml:space="preserve"> Traffic and User Engagement </w:t>
+      </w:r>
+      <w:proofErr w:type="spellStart"/>
+      <w:r>
+        <w:rPr>
+          <w:rFonts w:ascii="Times New Roman" w:hAnsi="Times New Roman" w:cs="Times New Roman"/>
+        </w:rPr>
+        <w:t>Metrics</w:t>
+      </w:r>
+      <w:proofErr w:type="spellEnd"/>
+      <w:r>
+        <w:rPr>
+          <w:rFonts w:ascii="Times New Roman" w:hAnsi="Times New Roman" w:cs="Times New Roman"/>
+        </w:rPr>
+        <w:t xml:space="preserve">, nous avons pu analyser les facteurs influençant la conversion et construire un modèle pertinent, basé notamment sur l’algorithme </w:t>
+      </w:r>
+      <w:proofErr w:type="spellStart"/>
+      <w:r>
+        <w:rPr>
+          <w:rFonts w:ascii="Times New Roman" w:hAnsi="Times New Roman" w:cs="Times New Roman"/>
+        </w:rPr>
+        <w:t>Random</w:t>
+      </w:r>
+      <w:proofErr w:type="spellEnd"/>
+      <w:r>
+        <w:rPr>
+          <w:rFonts w:ascii="Times New Roman" w:hAnsi="Times New Roman" w:cs="Times New Roman"/>
+        </w:rPr>
+        <w:t xml:space="preserve"> Forest, dont les performances ont été évaluées à travers des indicateurs tels que le MAE, le </w:t>
+      </w:r>
+      <w:proofErr w:type="spellStart"/>
+      <w:r>
+        <w:rPr>
+          <w:rFonts w:ascii="Times New Roman" w:hAnsi="Times New Roman" w:cs="Times New Roman"/>
+        </w:rPr>
+        <w:t>MSE</w:t>
+      </w:r>
+      <w:proofErr w:type="spellEnd"/>
+      <w:r>
+        <w:rPr>
+          <w:rFonts w:ascii="Times New Roman" w:hAnsi="Times New Roman" w:cs="Times New Roman"/>
+        </w:rPr>
+        <w:t xml:space="preserve">, le </w:t>
+      </w:r>
+      <w:proofErr w:type="spellStart"/>
+      <w:r>
+        <w:rPr>
+          <w:rFonts w:ascii="Times New Roman" w:hAnsi="Times New Roman" w:cs="Times New Roman"/>
+        </w:rPr>
+        <w:t>RMSE</w:t>
+      </w:r>
+      <w:proofErr w:type="spellEnd"/>
+      <w:r>
+        <w:rPr>
+          <w:rFonts w:ascii="Times New Roman" w:hAnsi="Times New Roman" w:cs="Times New Roman"/>
+        </w:rPr>
+        <w:t xml:space="preserve"> et le R² Score.</w:t>
+      </w:r>
+    </w:p>
+    <w:p>
+      <w:pPr>
+        <w:spacing w:after="0" w:line="276" w:lineRule="auto"/>
+        <w:ind w:firstLine="708"/>
+        <w:jc w:val="both"/>
+        <w:rPr>
+          <w:rFonts w:ascii="Times New Roman" w:hAnsi="Times New Roman" w:cs="Times New Roman"/>
+        </w:rPr>
+      </w:pPr>
+      <w:r>
+        <w:rPr>
+          <w:rFonts w:ascii="Times New Roman" w:hAnsi="Times New Roman" w:cs="Times New Roman"/>
+        </w:rPr>
+        <w:t xml:space="preserve">L’intégration du modèle dans une application Django a permis de mettre en place une interface simple, interactive et ergonomique, offrant aux utilisateurs la possibilité d’effectuer des prédictions en temps réel via un formulaire web. Cette approche démontre non seulement </w:t>
+      </w:r>
+      <w:r>
+        <w:rPr>
+          <w:rFonts w:ascii="Times New Roman" w:hAnsi="Times New Roman" w:cs="Times New Roman"/>
+        </w:rPr>
+        <w:lastRenderedPageBreak/>
+        <w:t xml:space="preserve">la faisabilité technique du projet, mais aussi la valeur pratique de l’utilisation des techniques de data </w:t>
+      </w:r>
+      <w:proofErr w:type="spellStart"/>
+      <w:r>
+        <w:rPr>
+          <w:rFonts w:ascii="Times New Roman" w:hAnsi="Times New Roman" w:cs="Times New Roman"/>
+        </w:rPr>
+        <w:t>mining</w:t>
+      </w:r>
+      <w:proofErr w:type="spellEnd"/>
+      <w:r>
+        <w:rPr>
+          <w:rFonts w:ascii="Times New Roman" w:hAnsi="Times New Roman" w:cs="Times New Roman"/>
+        </w:rPr>
+        <w:t xml:space="preserve"> et de machine </w:t>
+      </w:r>
+      <w:proofErr w:type="spellStart"/>
+      <w:r>
+        <w:rPr>
+          <w:rFonts w:ascii="Times New Roman" w:hAnsi="Times New Roman" w:cs="Times New Roman"/>
+        </w:rPr>
+        <w:t>learning</w:t>
+      </w:r>
+      <w:proofErr w:type="spellEnd"/>
+      <w:r>
+        <w:rPr>
+          <w:rFonts w:ascii="Times New Roman" w:hAnsi="Times New Roman" w:cs="Times New Roman"/>
+        </w:rPr>
+        <w:t xml:space="preserve"> dans la prise de décision orientée données.</w:t>
+      </w:r>
+    </w:p>
+    <w:p>
+      <w:pPr>
+        <w:spacing w:after="0" w:line="276" w:lineRule="auto"/>
+        <w:ind w:firstLine="708"/>
+        <w:jc w:val="both"/>
+        <w:rPr>
+          <w:rFonts w:ascii="Times New Roman" w:hAnsi="Times New Roman" w:cs="Times New Roman"/>
+        </w:rPr>
+      </w:pPr>
+      <w:r>
+        <w:rPr>
+          <w:rFonts w:ascii="Times New Roman" w:hAnsi="Times New Roman" w:cs="Times New Roman"/>
+        </w:rPr>
+        <w:t xml:space="preserve">Ce </w:t>
+      </w:r>
+      <w:r>
+        <w:rPr>
+          <w:rFonts w:ascii="Times New Roman" w:hAnsi="Times New Roman" w:cs="Times New Roman"/>
+        </w:rPr>
+        <w:t>TP</w:t>
+      </w:r>
+      <w:r>
+        <w:rPr>
+          <w:rFonts w:ascii="Times New Roman" w:hAnsi="Times New Roman" w:cs="Times New Roman"/>
+        </w:rPr>
+        <w:t xml:space="preserve"> contribue ainsi à illustrer comment les outils d’analyse prédictive peuvent aider les gestionnaires de sites web à mieux comprendre le comportement des utilisateurs, à optimiser leurs stratégies numériques et, au final, à améliorer les performances globales de leurs plateformes. Des perspectives d’amélioration sont possibles, notamment l’utilisation de modèles plus avancés, l’intégration de données supplémentaires ou la mise en place de visualisations plus poussées, afin de renforcer encore la précision et l’utilité de l’application.</w:t>
+      </w:r>
+    </w:p>
     <w:sectPr>
+      <w:headerReference w:type="default" r:id="rId30"/>
       <w:pgSz w:w="11906" w:h="16838"/>
       <w:pgMar w:top="1417" w:right="1417" w:bottom="1417" w:left="1417" w:header="708" w:footer="708" w:gutter="0"/>
+      <w:pgNumType w:start="0"/>
       <w:cols w:space="708"/>
+      <w:titlePg/>
       <w:docGrid w:linePitch="360"/>
     </w:sectPr>
   </w:body>
 </w:document>
+</file>
+
+<file path=word/endnotes.xml><?xml version="1.0" encoding="utf-8"?>
+<w:endnotes xmlns:wpc="http://schemas.microsoft.com/office/word/2010/wordprocessingCanvas" xmlns:cx="http://schemas.microsoft.com/office/drawing/2014/chartex" xmlns:cx1="http://schemas.microsoft.com/office/drawing/2015/9/8/chartex" xmlns:cx2="http://schemas.microsoft.com/office/drawing/2015/10/21/chartex" xmlns:cx3="http://schemas.microsoft.com/office/drawing/2016/5/9/chartex" xmlns:cx4="http://schemas.microsoft.com/office/drawing/2016/5/10/chartex" xmlns:cx5="http://schemas.microsoft.com/office/drawing/2016/5/11/chartex" xmlns:cx6="http://schemas.microsoft.com/office/drawing/2016/5/12/chartex" xmlns:cx7="http://schemas.microsoft.com/office/drawing/2016/5/13/chartex" xmlns:cx8="http://schemas.microsoft.com/office/drawing/2016/5/14/chartex" xmlns:mc="http://schemas.openxmlformats.org/markup-compatibility/2006" xmlns:aink="http://schemas.microsoft.com/office/drawing/2016/ink" xmlns:am3d="http://schemas.microsoft.com/office/drawing/2017/model3d" xmlns:o="urn:schemas-microsoft-com:office:office" xmlns:oel="http://schemas.microsoft.com/office/2019/extlst" xmlns:r="http://schemas.openxmlformats.org/officeDocument/2006/relationships" xmlns:m="http://schemas.openxmlformats.org/officeDocument/2006/math" xmlns:v="urn:schemas-microsoft-com:vml" xmlns:wp14="http://schemas.microsoft.com/office/word/2010/wordprocessingDrawing" xmlns:wp="http://schemas.openxmlformats.org/drawingml/2006/wordprocessingDrawing" xmlns:w10="urn:schemas-microsoft-com:office:word" xmlns:w="http://schemas.openxmlformats.org/wordprocessingml/2006/main" xmlns:w14="http://schemas.microsoft.com/office/word/2010/wordml" xmlns:w15="http://schemas.microsoft.com/office/word/2012/wordml" xmlns:w16cex="http://schemas.microsoft.com/office/word/2018/wordml/cex" xmlns:w16cid="http://schemas.microsoft.com/office/word/2016/wordml/cid" xmlns:w16="http://schemas.microsoft.com/office/word/2018/wordml" xmlns:w16du="http://schemas.microsoft.com/office/word/2023/wordml/word16du" xmlns:w16sdtdh="http://schemas.microsoft.com/office/word/2020/wordml/sdtdatahash" xmlns:w16sdtfl="http://schemas.microsoft.com/office/word/2024/wordml/sdtformatlock" xmlns:w16se="http://schemas.microsoft.com/office/word/2015/wordml/symex" xmlns:wpg="http://schemas.microsoft.com/office/word/2010/wordprocessingGroup" xmlns:wpi="http://schemas.microsoft.com/office/word/2010/wordprocessingInk" xmlns:wne="http://schemas.microsoft.com/office/word/2006/wordml" xmlns:wps="http://schemas.microsoft.com/office/word/2010/wordprocessingShape" mc:Ignorable="w14 w15 w16se w16cid w16 w16cex w16sdtdh w16sdtfl w16du wp14">
+  <w:endnote w:type="separator" w:id="-1">
+    <w:p>
+      <w:pPr>
+        <w:spacing w:after="0" w:line="240" w:lineRule="auto"/>
+      </w:pPr>
+      <w:r>
+        <w:separator/>
+      </w:r>
+    </w:p>
+  </w:endnote>
+  <w:endnote w:type="continuationSeparator" w:id="0">
+    <w:p>
+      <w:pPr>
+        <w:spacing w:after="0" w:line="240" w:lineRule="auto"/>
+      </w:pPr>
+      <w:r>
+        <w:continuationSeparator/>
+      </w:r>
+    </w:p>
+  </w:endnote>
+</w:endnotes>
+</file>
+
+<file path=word/footnotes.xml><?xml version="1.0" encoding="utf-8"?>
+<w:footnotes xmlns:wpc="http://schemas.microsoft.com/office/word/2010/wordprocessingCanvas" xmlns:cx="http://schemas.microsoft.com/office/drawing/2014/chartex" xmlns:cx1="http://schemas.microsoft.com/office/drawing/2015/9/8/chartex" xmlns:cx2="http://schemas.microsoft.com/office/drawing/2015/10/21/chartex" xmlns:cx3="http://schemas.microsoft.com/office/drawing/2016/5/9/chartex" xmlns:cx4="http://schemas.microsoft.com/office/drawing/2016/5/10/chartex" xmlns:cx5="http://schemas.microsoft.com/office/drawing/2016/5/11/chartex" xmlns:cx6="http://schemas.microsoft.com/office/drawing/2016/5/12/chartex" xmlns:cx7="http://schemas.microsoft.com/office/drawing/2016/5/13/chartex" xmlns:cx8="http://schemas.microsoft.com/office/drawing/2016/5/14/chartex" xmlns:mc="http://schemas.openxmlformats.org/markup-compatibility/2006" xmlns:aink="http://schemas.microsoft.com/office/drawing/2016/ink" xmlns:am3d="http://schemas.microsoft.com/office/drawing/2017/model3d" xmlns:o="urn:schemas-microsoft-com:office:office" xmlns:oel="http://schemas.microsoft.com/office/2019/extlst" xmlns:r="http://schemas.openxmlformats.org/officeDocument/2006/relationships" xmlns:m="http://schemas.openxmlformats.org/officeDocument/2006/math" xmlns:v="urn:schemas-microsoft-com:vml" xmlns:wp14="http://schemas.microsoft.com/office/word/2010/wordprocessingDrawing" xmlns:wp="http://schemas.openxmlformats.org/drawingml/2006/wordprocessingDrawing" xmlns:w10="urn:schemas-microsoft-com:office:word" xmlns:w="http://schemas.openxmlformats.org/wordprocessingml/2006/main" xmlns:w14="http://schemas.microsoft.com/office/word/2010/wordml" xmlns:w15="http://schemas.microsoft.com/office/word/2012/wordml" xmlns:w16cex="http://schemas.microsoft.com/office/word/2018/wordml/cex" xmlns:w16cid="http://schemas.microsoft.com/office/word/2016/wordml/cid" xmlns:w16="http://schemas.microsoft.com/office/word/2018/wordml" xmlns:w16du="http://schemas.microsoft.com/office/word/2023/wordml/word16du" xmlns:w16sdtdh="http://schemas.microsoft.com/office/word/2020/wordml/sdtdatahash" xmlns:w16sdtfl="http://schemas.microsoft.com/office/word/2024/wordml/sdtformatlock" xmlns:w16se="http://schemas.microsoft.com/office/word/2015/wordml/symex" xmlns:wpg="http://schemas.microsoft.com/office/word/2010/wordprocessingGroup" xmlns:wpi="http://schemas.microsoft.com/office/word/2010/wordprocessingInk" xmlns:wne="http://schemas.microsoft.com/office/word/2006/wordml" xmlns:wps="http://schemas.microsoft.com/office/word/2010/wordprocessingShape" mc:Ignorable="w14 w15 w16se w16cid w16 w16cex w16sdtdh w16sdtfl w16du wp14">
+  <w:footnote w:type="separator" w:id="-1">
+    <w:p>
+      <w:pPr>
+        <w:spacing w:after="0" w:line="240" w:lineRule="auto"/>
+      </w:pPr>
+      <w:r>
+        <w:separator/>
+      </w:r>
+    </w:p>
+  </w:footnote>
+  <w:footnote w:type="continuationSeparator" w:id="0">
+    <w:p>
+      <w:pPr>
+        <w:spacing w:after="0" w:line="240" w:lineRule="auto"/>
+      </w:pPr>
+      <w:r>
+        <w:continuationSeparator/>
+      </w:r>
+    </w:p>
+  </w:footnote>
+</w:footnotes>
+</file>
+
+<file path=word/header1.xml><?xml version="1.0" encoding="utf-8"?>
+<w:hdr xmlns:wpc="http://schemas.microsoft.com/office/word/2010/wordprocessingCanvas" xmlns:cx="http://schemas.microsoft.com/office/drawing/2014/chartex" xmlns:cx1="http://schemas.microsoft.com/office/drawing/2015/9/8/chartex" xmlns:cx2="http://schemas.microsoft.com/office/drawing/2015/10/21/chartex" xmlns:cx3="http://schemas.microsoft.com/office/drawing/2016/5/9/chartex" xmlns:cx4="http://schemas.microsoft.com/office/drawing/2016/5/10/chartex" xmlns:cx5="http://schemas.microsoft.com/office/drawing/2016/5/11/chartex" xmlns:cx6="http://schemas.microsoft.com/office/drawing/2016/5/12/chartex" xmlns:cx7="http://schemas.microsoft.com/office/drawing/2016/5/13/chartex" xmlns:cx8="http://schemas.microsoft.com/office/drawing/2016/5/14/chartex" xmlns:mc="http://schemas.openxmlformats.org/markup-compatibility/2006" xmlns:aink="http://schemas.microsoft.com/office/drawing/2016/ink" xmlns:am3d="http://schemas.microsoft.com/office/drawing/2017/model3d" xmlns:o="urn:schemas-microsoft-com:office:office" xmlns:oel="http://schemas.microsoft.com/office/2019/extlst" xmlns:r="http://schemas.openxmlformats.org/officeDocument/2006/relationships" xmlns:m="http://schemas.openxmlformats.org/officeDocument/2006/math" xmlns:v="urn:schemas-microsoft-com:vml" xmlns:wp14="http://schemas.microsoft.com/office/word/2010/wordprocessingDrawing" xmlns:wp="http://schemas.openxmlformats.org/drawingml/2006/wordprocessingDrawing" xmlns:w10="urn:schemas-microsoft-com:office:word" xmlns:w="http://schemas.openxmlformats.org/wordprocessingml/2006/main" xmlns:w14="http://schemas.microsoft.com/office/word/2010/wordml" xmlns:w15="http://schemas.microsoft.com/office/word/2012/wordml" xmlns:w16cex="http://schemas.microsoft.com/office/word/2018/wordml/cex" xmlns:w16cid="http://schemas.microsoft.com/office/word/2016/wordml/cid" xmlns:w16="http://schemas.microsoft.com/office/word/2018/wordml" xmlns:w16du="http://schemas.microsoft.com/office/word/2023/wordml/word16du" xmlns:w16sdtdh="http://schemas.microsoft.com/office/word/2020/wordml/sdtdatahash" xmlns:w16sdtfl="http://schemas.microsoft.com/office/word/2024/wordml/sdtformatlock" xmlns:w16se="http://schemas.microsoft.com/office/word/2015/wordml/symex" xmlns:wpg="http://schemas.microsoft.com/office/word/2010/wordprocessingGroup" xmlns:wpi="http://schemas.microsoft.com/office/word/2010/wordprocessingInk" xmlns:wne="http://schemas.microsoft.com/office/word/2006/wordml" xmlns:wps="http://schemas.microsoft.com/office/word/2010/wordprocessingShape" mc:Ignorable="w14 w15 w16se w16cid w16 w16cex w16sdtdh w16sdtfl w16du wp14">
+  <w:sdt>
+    <w:sdtPr>
+      <w:id w:val="1664430385"/>
+      <w:docPartObj>
+        <w:docPartGallery w:val="Page Numbers (Top of Page)"/>
+        <w:docPartUnique/>
+      </w:docPartObj>
+    </w:sdtPr>
+    <w:sdtContent>
+      <w:p>
+        <w:pPr>
+          <w:pStyle w:val="En-tte"/>
+        </w:pPr>
+        <w:r>
+          <w:fldChar w:fldCharType="begin"/>
+        </w:r>
+        <w:r>
+          <w:instrText>PAGE   \* MERGEFORMAT</w:instrText>
+        </w:r>
+        <w:r>
+          <w:fldChar w:fldCharType="separate"/>
+        </w:r>
+        <w:r>
+          <w:t>2</w:t>
+        </w:r>
+        <w:r>
+          <w:fldChar w:fldCharType="end"/>
+        </w:r>
+      </w:p>
+    </w:sdtContent>
+  </w:sdt>
+  <w:p>
+    <w:pPr>
+      <w:pStyle w:val="En-tte"/>
+    </w:pPr>
+  </w:p>
+</w:hdr>
 </file>
 
 <file path=word/numbering.xml><?xml version="1.0" encoding="utf-8"?>
@@ -2136,6 +4492,237 @@
     </w:lvl>
   </w:abstractNum>
   <w:abstractNum w:abstractNumId="1" w15:restartNumberingAfterBreak="0">
+    <w:nsid w:val="34AB486E"/>
+    <w:multiLevelType w:val="multilevel"/>
+    <w:tmpl w:val="A4A0350C"/>
+    <w:lvl w:ilvl="0">
+      <w:start w:val="1"/>
+      <w:numFmt w:val="decimal"/>
+      <w:lvlText w:val="%1."/>
+      <w:lvlJc w:val="left"/>
+      <w:pPr>
+        <w:ind w:left="720" w:hanging="360"/>
+      </w:pPr>
+    </w:lvl>
+    <w:lvl w:ilvl="1">
+      <w:start w:val="1"/>
+      <w:numFmt w:val="decimal"/>
+      <w:isLgl/>
+      <w:lvlText w:val="%1.%2."/>
+      <w:lvlJc w:val="left"/>
+      <w:pPr>
+        <w:ind w:left="720" w:hanging="360"/>
+      </w:pPr>
+      <w:rPr>
+        <w:rFonts w:hint="default"/>
+      </w:rPr>
+    </w:lvl>
+    <w:lvl w:ilvl="2">
+      <w:start w:val="1"/>
+      <w:numFmt w:val="decimal"/>
+      <w:isLgl/>
+      <w:lvlText w:val="%1.%2.%3."/>
+      <w:lvlJc w:val="left"/>
+      <w:pPr>
+        <w:ind w:left="1080" w:hanging="720"/>
+      </w:pPr>
+      <w:rPr>
+        <w:rFonts w:hint="default"/>
+      </w:rPr>
+    </w:lvl>
+    <w:lvl w:ilvl="3">
+      <w:start w:val="1"/>
+      <w:numFmt w:val="decimal"/>
+      <w:isLgl/>
+      <w:lvlText w:val="%1.%2.%3.%4."/>
+      <w:lvlJc w:val="left"/>
+      <w:pPr>
+        <w:ind w:left="1080" w:hanging="720"/>
+      </w:pPr>
+      <w:rPr>
+        <w:rFonts w:hint="default"/>
+      </w:rPr>
+    </w:lvl>
+    <w:lvl w:ilvl="4">
+      <w:start w:val="1"/>
+      <w:numFmt w:val="decimal"/>
+      <w:isLgl/>
+      <w:lvlText w:val="%1.%2.%3.%4.%5."/>
+      <w:lvlJc w:val="left"/>
+      <w:pPr>
+        <w:ind w:left="1440" w:hanging="1080"/>
+      </w:pPr>
+      <w:rPr>
+        <w:rFonts w:hint="default"/>
+      </w:rPr>
+    </w:lvl>
+    <w:lvl w:ilvl="5">
+      <w:start w:val="1"/>
+      <w:numFmt w:val="decimal"/>
+      <w:isLgl/>
+      <w:lvlText w:val="%1.%2.%3.%4.%5.%6."/>
+      <w:lvlJc w:val="left"/>
+      <w:pPr>
+        <w:ind w:left="1440" w:hanging="1080"/>
+      </w:pPr>
+      <w:rPr>
+        <w:rFonts w:hint="default"/>
+      </w:rPr>
+    </w:lvl>
+    <w:lvl w:ilvl="6">
+      <w:start w:val="1"/>
+      <w:numFmt w:val="decimal"/>
+      <w:isLgl/>
+      <w:lvlText w:val="%1.%2.%3.%4.%5.%6.%7."/>
+      <w:lvlJc w:val="left"/>
+      <w:pPr>
+        <w:ind w:left="1800" w:hanging="1440"/>
+      </w:pPr>
+      <w:rPr>
+        <w:rFonts w:hint="default"/>
+      </w:rPr>
+    </w:lvl>
+    <w:lvl w:ilvl="7">
+      <w:start w:val="1"/>
+      <w:numFmt w:val="decimal"/>
+      <w:isLgl/>
+      <w:lvlText w:val="%1.%2.%3.%4.%5.%6.%7.%8."/>
+      <w:lvlJc w:val="left"/>
+      <w:pPr>
+        <w:ind w:left="1800" w:hanging="1440"/>
+      </w:pPr>
+      <w:rPr>
+        <w:rFonts w:hint="default"/>
+      </w:rPr>
+    </w:lvl>
+    <w:lvl w:ilvl="8">
+      <w:start w:val="1"/>
+      <w:numFmt w:val="decimal"/>
+      <w:isLgl/>
+      <w:lvlText w:val="%1.%2.%3.%4.%5.%6.%7.%8.%9."/>
+      <w:lvlJc w:val="left"/>
+      <w:pPr>
+        <w:ind w:left="2160" w:hanging="1800"/>
+      </w:pPr>
+      <w:rPr>
+        <w:rFonts w:hint="default"/>
+      </w:rPr>
+    </w:lvl>
+  </w:abstractNum>
+  <w:abstractNum w:abstractNumId="2" w15:restartNumberingAfterBreak="0">
+    <w:nsid w:val="39302FBF"/>
+    <w:multiLevelType w:val="hybridMultilevel"/>
+    <w:tmpl w:val="B76E93E6"/>
+    <w:lvl w:ilvl="0" w:tplc="41D88CD8">
+      <w:start w:val="8"/>
+      <w:numFmt w:val="bullet"/>
+      <w:lvlText w:val="-"/>
+      <w:lvlJc w:val="left"/>
+      <w:pPr>
+        <w:ind w:left="720" w:hanging="360"/>
+      </w:pPr>
+      <w:rPr>
+        <w:rFonts w:ascii="Times New Roman" w:eastAsiaTheme="minorHAnsi" w:hAnsi="Times New Roman" w:cs="Times New Roman" w:hint="default"/>
+      </w:rPr>
+    </w:lvl>
+    <w:lvl w:ilvl="1" w:tplc="040C0003" w:tentative="1">
+      <w:start w:val="1"/>
+      <w:numFmt w:val="bullet"/>
+      <w:lvlText w:val="o"/>
+      <w:lvlJc w:val="left"/>
+      <w:pPr>
+        <w:ind w:left="1440" w:hanging="360"/>
+      </w:pPr>
+      <w:rPr>
+        <w:rFonts w:ascii="Courier New" w:hAnsi="Courier New" w:cs="Courier New" w:hint="default"/>
+      </w:rPr>
+    </w:lvl>
+    <w:lvl w:ilvl="2" w:tplc="040C0005" w:tentative="1">
+      <w:start w:val="1"/>
+      <w:numFmt w:val="bullet"/>
+      <w:lvlText w:val=""/>
+      <w:lvlJc w:val="left"/>
+      <w:pPr>
+        <w:ind w:left="2160" w:hanging="360"/>
+      </w:pPr>
+      <w:rPr>
+        <w:rFonts w:ascii="Wingdings" w:hAnsi="Wingdings" w:hint="default"/>
+      </w:rPr>
+    </w:lvl>
+    <w:lvl w:ilvl="3" w:tplc="040C0001" w:tentative="1">
+      <w:start w:val="1"/>
+      <w:numFmt w:val="bullet"/>
+      <w:lvlText w:val=""/>
+      <w:lvlJc w:val="left"/>
+      <w:pPr>
+        <w:ind w:left="2880" w:hanging="360"/>
+      </w:pPr>
+      <w:rPr>
+        <w:rFonts w:ascii="Symbol" w:hAnsi="Symbol" w:hint="default"/>
+      </w:rPr>
+    </w:lvl>
+    <w:lvl w:ilvl="4" w:tplc="040C0003" w:tentative="1">
+      <w:start w:val="1"/>
+      <w:numFmt w:val="bullet"/>
+      <w:lvlText w:val="o"/>
+      <w:lvlJc w:val="left"/>
+      <w:pPr>
+        <w:ind w:left="3600" w:hanging="360"/>
+      </w:pPr>
+      <w:rPr>
+        <w:rFonts w:ascii="Courier New" w:hAnsi="Courier New" w:cs="Courier New" w:hint="default"/>
+      </w:rPr>
+    </w:lvl>
+    <w:lvl w:ilvl="5" w:tplc="040C0005" w:tentative="1">
+      <w:start w:val="1"/>
+      <w:numFmt w:val="bullet"/>
+      <w:lvlText w:val=""/>
+      <w:lvlJc w:val="left"/>
+      <w:pPr>
+        <w:ind w:left="4320" w:hanging="360"/>
+      </w:pPr>
+      <w:rPr>
+        <w:rFonts w:ascii="Wingdings" w:hAnsi="Wingdings" w:hint="default"/>
+      </w:rPr>
+    </w:lvl>
+    <w:lvl w:ilvl="6" w:tplc="040C0001" w:tentative="1">
+      <w:start w:val="1"/>
+      <w:numFmt w:val="bullet"/>
+      <w:lvlText w:val=""/>
+      <w:lvlJc w:val="left"/>
+      <w:pPr>
+        <w:ind w:left="5040" w:hanging="360"/>
+      </w:pPr>
+      <w:rPr>
+        <w:rFonts w:ascii="Symbol" w:hAnsi="Symbol" w:hint="default"/>
+      </w:rPr>
+    </w:lvl>
+    <w:lvl w:ilvl="7" w:tplc="040C0003" w:tentative="1">
+      <w:start w:val="1"/>
+      <w:numFmt w:val="bullet"/>
+      <w:lvlText w:val="o"/>
+      <w:lvlJc w:val="left"/>
+      <w:pPr>
+        <w:ind w:left="5760" w:hanging="360"/>
+      </w:pPr>
+      <w:rPr>
+        <w:rFonts w:ascii="Courier New" w:hAnsi="Courier New" w:cs="Courier New" w:hint="default"/>
+      </w:rPr>
+    </w:lvl>
+    <w:lvl w:ilvl="8" w:tplc="040C0005" w:tentative="1">
+      <w:start w:val="1"/>
+      <w:numFmt w:val="bullet"/>
+      <w:lvlText w:val=""/>
+      <w:lvlJc w:val="left"/>
+      <w:pPr>
+        <w:ind w:left="6480" w:hanging="360"/>
+      </w:pPr>
+      <w:rPr>
+        <w:rFonts w:ascii="Wingdings" w:hAnsi="Wingdings" w:hint="default"/>
+      </w:rPr>
+    </w:lvl>
+  </w:abstractNum>
+  <w:abstractNum w:abstractNumId="3" w15:restartNumberingAfterBreak="0">
     <w:nsid w:val="43165E90"/>
     <w:multiLevelType w:val="multilevel"/>
     <w:tmpl w:val="0FAA30C2"/>
@@ -2284,7 +4871,7 @@
       </w:rPr>
     </w:lvl>
   </w:abstractNum>
-  <w:abstractNum w:abstractNumId="2" w15:restartNumberingAfterBreak="0">
+  <w:abstractNum w:abstractNumId="4" w15:restartNumberingAfterBreak="0">
     <w:nsid w:val="628B414E"/>
     <w:multiLevelType w:val="hybridMultilevel"/>
     <w:tmpl w:val="18FE4E08"/>
@@ -2398,7 +4985,7 @@
       </w:rPr>
     </w:lvl>
   </w:abstractNum>
-  <w:abstractNum w:abstractNumId="3" w15:restartNumberingAfterBreak="0">
+  <w:abstractNum w:abstractNumId="5" w15:restartNumberingAfterBreak="0">
     <w:nsid w:val="62AB0B66"/>
     <w:multiLevelType w:val="multilevel"/>
     <w:tmpl w:val="2684F0B4"/>
@@ -2520,15 +5107,21 @@
     </w:lvl>
   </w:abstractNum>
   <w:num w:numId="1" w16cid:durableId="2073263598">
-    <w:abstractNumId w:val="1"/>
+    <w:abstractNumId w:val="3"/>
   </w:num>
   <w:num w:numId="2" w16cid:durableId="728460406">
     <w:abstractNumId w:val="0"/>
   </w:num>
   <w:num w:numId="3" w16cid:durableId="2082093041">
-    <w:abstractNumId w:val="3"/>
+    <w:abstractNumId w:val="5"/>
   </w:num>
   <w:num w:numId="4" w16cid:durableId="657612404">
+    <w:abstractNumId w:val="4"/>
+  </w:num>
+  <w:num w:numId="5" w16cid:durableId="1447892123">
+    <w:abstractNumId w:val="1"/>
+  </w:num>
+  <w:num w:numId="6" w16cid:durableId="469250895">
     <w:abstractNumId w:val="2"/>
   </w:num>
 </w:numbering>
@@ -3137,6 +5730,7 @@
   <w:style w:type="character" w:default="1" w:styleId="Policepardfaut">
     <w:name w:val="Default Paragraph Font"/>
     <w:uiPriority w:val="1"/>
+    <w:semiHidden/>
     <w:unhideWhenUsed/>
   </w:style>
   <w:style w:type="table" w:default="1" w:styleId="TableauNormal">
@@ -3485,6 +6079,83 @@
       <w:u w:val="single"/>
     </w:rPr>
   </w:style>
+  <w:style w:type="paragraph" w:styleId="En-tte">
+    <w:name w:val="header"/>
+    <w:basedOn w:val="Normal"/>
+    <w:link w:val="En-tteCar"/>
+    <w:uiPriority w:val="99"/>
+    <w:unhideWhenUsed/>
+    <w:rsid w:val="00014FAB"/>
+    <w:pPr>
+      <w:tabs>
+        <w:tab w:val="center" w:pos="4536"/>
+        <w:tab w:val="right" w:pos="9072"/>
+      </w:tabs>
+      <w:spacing w:after="0" w:line="240" w:lineRule="auto"/>
+    </w:pPr>
+  </w:style>
+  <w:style w:type="character" w:customStyle="1" w:styleId="En-tteCar">
+    <w:name w:val="En-tête Car"/>
+    <w:basedOn w:val="Policepardfaut"/>
+    <w:link w:val="En-tte"/>
+    <w:uiPriority w:val="99"/>
+    <w:rsid w:val="00014FAB"/>
+  </w:style>
+  <w:style w:type="paragraph" w:styleId="Pieddepage">
+    <w:name w:val="footer"/>
+    <w:basedOn w:val="Normal"/>
+    <w:link w:val="PieddepageCar"/>
+    <w:uiPriority w:val="99"/>
+    <w:unhideWhenUsed/>
+    <w:rsid w:val="00014FAB"/>
+    <w:pPr>
+      <w:tabs>
+        <w:tab w:val="center" w:pos="4536"/>
+        <w:tab w:val="right" w:pos="9072"/>
+      </w:tabs>
+      <w:spacing w:after="0" w:line="240" w:lineRule="auto"/>
+    </w:pPr>
+  </w:style>
+  <w:style w:type="character" w:customStyle="1" w:styleId="PieddepageCar">
+    <w:name w:val="Pied de page Car"/>
+    <w:basedOn w:val="Policepardfaut"/>
+    <w:link w:val="Pieddepage"/>
+    <w:uiPriority w:val="99"/>
+    <w:rsid w:val="00014FAB"/>
+  </w:style>
+  <w:style w:type="paragraph" w:styleId="Sansinterligne">
+    <w:name w:val="No Spacing"/>
+    <w:link w:val="SansinterligneCar"/>
+    <w:uiPriority w:val="1"/>
+    <w:qFormat/>
+    <w:rsid w:val="005F6B42"/>
+    <w:pPr>
+      <w:spacing w:after="0" w:line="240" w:lineRule="auto"/>
+    </w:pPr>
+    <w:rPr>
+      <w:rFonts w:eastAsiaTheme="minorEastAsia"/>
+      <w:kern w:val="0"/>
+      <w:sz w:val="22"/>
+      <w:szCs w:val="22"/>
+      <w:lang w:eastAsia="fr-FR"/>
+      <w14:ligatures w14:val="none"/>
+    </w:rPr>
+  </w:style>
+  <w:style w:type="character" w:customStyle="1" w:styleId="SansinterligneCar">
+    <w:name w:val="Sans interligne Car"/>
+    <w:basedOn w:val="Policepardfaut"/>
+    <w:link w:val="Sansinterligne"/>
+    <w:uiPriority w:val="1"/>
+    <w:rsid w:val="005F6B42"/>
+    <w:rPr>
+      <w:rFonts w:eastAsiaTheme="minorEastAsia"/>
+      <w:kern w:val="0"/>
+      <w:sz w:val="22"/>
+      <w:szCs w:val="22"/>
+      <w:lang w:eastAsia="fr-FR"/>
+      <w14:ligatures w14:val="none"/>
+    </w:rPr>
+  </w:style>
 </w:styles>
 </file>
 

</xml_diff>